<commit_message>
Revert "Revert "Update 操作手册.docx""
This reverts commit d3592e4720f9422a1058ba226c6d70d2dcab0c92.
</commit_message>
<xml_diff>
--- a/操作手册.docx
+++ b/操作手册.docx
@@ -273,7 +273,7 @@
                   </wp:anchor>
                 </w:drawing>
               </mc:Choice>
-              <mc:Fallback xmlns:w16cid="http://schemas.microsoft.com/office/word/2016/wordml/cid" xmlns:am3d="http://schemas.microsoft.com/office/drawing/2017/model3d" xmlns:aink="http://schemas.microsoft.com/office/drawing/2016/ink" xmlns:cx8="http://schemas.microsoft.com/office/drawing/2016/5/14/chartex" xmlns:cx7="http://schemas.microsoft.com/office/drawing/2016/5/13/chartex" xmlns:cx6="http://schemas.microsoft.com/office/drawing/2016/5/12/chartex" xmlns:cx5="http://schemas.microsoft.com/office/drawing/2016/5/11/chartex" xmlns:cx4="http://schemas.microsoft.com/office/drawing/2016/5/10/chartex" xmlns:cx3="http://schemas.microsoft.com/office/drawing/2016/5/9/chartex" xmlns:cx2="http://schemas.microsoft.com/office/drawing/2015/10/21/chartex" xmlns:cx1="http://schemas.microsoft.com/office/drawing/2015/9/8/chartex">
+              <mc:Fallback xmlns:cx1="http://schemas.microsoft.com/office/drawing/2015/9/8/chartex" xmlns:cx2="http://schemas.microsoft.com/office/drawing/2015/10/21/chartex" xmlns:cx3="http://schemas.microsoft.com/office/drawing/2016/5/9/chartex" xmlns:cx4="http://schemas.microsoft.com/office/drawing/2016/5/10/chartex" xmlns:cx5="http://schemas.microsoft.com/office/drawing/2016/5/11/chartex" xmlns:cx6="http://schemas.microsoft.com/office/drawing/2016/5/12/chartex" xmlns:cx7="http://schemas.microsoft.com/office/drawing/2016/5/13/chartex" xmlns:cx8="http://schemas.microsoft.com/office/drawing/2016/5/14/chartex" xmlns:aink="http://schemas.microsoft.com/office/drawing/2016/ink" xmlns:am3d="http://schemas.microsoft.com/office/drawing/2017/model3d" xmlns:w16cid="http://schemas.microsoft.com/office/word/2016/wordml/cid">
                 <w:pict>
                   <v:group w14:anchorId="6F8C36D8" id="组 149" o:spid="_x0000_s1026" style="position:absolute;left:0;text-align:left;margin-left:0;margin-top:0;width:8in;height:95.7pt;z-index:251662336;mso-width-percent:941;mso-height-percent:121;mso-top-percent:23;mso-position-horizontal:center;mso-position-horizontal-relative:page;mso-position-vertical-relative:page;mso-width-percent:941;mso-height-percent:121;mso-top-percent:23" coordorigin="" coordsize="73152,12161" o:gfxdata="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">
                     <v:shape id="矩形 51" o:spid="_x0000_s1027" style="position:absolute;width:73152;height:11303;visibility:visible;mso-wrap-style:square;v-text-anchor:middle" coordsize="7312660,1129665" o:gfxdata="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" path="m,l7312660,r,1129665l3619500,733425,,1091565,,xe" fillcolor="#4472c4 [3204]" stroked="f" strokeweight="1pt">
@@ -419,6 +419,7 @@
                                   <w:dataBinding w:prefixMappings="xmlns:ns0='http://purl.org/dc/elements/1.1/' xmlns:ns1='http://schemas.openxmlformats.org/package/2006/metadata/core-properties' " w:xpath="/ns1:coreProperties[1]/ns0:subject[1]" w:storeItemID="{6C3C8BC8-F283-45AE-878A-BAB7291924A1}"/>
                                   <w:text/>
                                 </w:sdtPr>
+                                <w:sdtEndPr/>
                                 <w:sdtContent>
                                   <w:p>
                                     <w:pPr>
@@ -537,6 +538,7 @@
                             <w:dataBinding w:prefixMappings="xmlns:ns0='http://purl.org/dc/elements/1.1/' xmlns:ns1='http://schemas.openxmlformats.org/package/2006/metadata/core-properties' " w:xpath="/ns1:coreProperties[1]/ns0:subject[1]" w:storeItemID="{6C3C8BC8-F283-45AE-878A-BAB7291924A1}"/>
                             <w:text/>
                           </w:sdtPr>
+                          <w:sdtEndPr/>
                           <w:sdtContent>
                             <w:p>
                               <w:pPr>
@@ -657,6 +659,7 @@
                                   <w:dataBinding w:prefixMappings="xmlns:ns0='http://schemas.microsoft.com/office/2006/coverPageProps' " w:xpath="/ns0:CoverPageProperties[1]/ns0:Abstract[1]" w:storeItemID="{55AF091B-3C7A-41E3-B477-F2FDAA23CFDA}"/>
                                   <w:text w:multiLine="1"/>
                                 </w:sdtPr>
+                                <w:sdtEndPr/>
                                 <w:sdtContent>
                                   <w:p>
                                     <w:pPr>
@@ -756,6 +759,7 @@
                             <w:dataBinding w:prefixMappings="xmlns:ns0='http://schemas.microsoft.com/office/2006/coverPageProps' " w:xpath="/ns0:CoverPageProperties[1]/ns0:Abstract[1]" w:storeItemID="{55AF091B-3C7A-41E3-B477-F2FDAA23CFDA}"/>
                             <w:text w:multiLine="1"/>
                           </w:sdtPr>
+                          <w:sdtEndPr/>
                           <w:sdtContent>
                             <w:p>
                               <w:pPr>
@@ -938,7 +942,7 @@
             </w:rPr>
             <w:fldChar w:fldCharType="separate"/>
           </w:r>
-          <w:hyperlink w:anchor="_Toc36030904" w:history="1">
+          <w:hyperlink w:anchor="_Toc36051063" w:history="1">
             <w:r>
               <w:rPr>
                 <w:rStyle w:val="a9"/>
@@ -972,7 +976,7 @@
                 <w:noProof/>
                 <w:webHidden/>
               </w:rPr>
-              <w:instrText xml:space="preserve"> PAGEREF _Toc36030904 \h </w:instrText>
+              <w:instrText xml:space="preserve"> PAGEREF _Toc36051063 \h </w:instrText>
             </w:r>
             <w:r>
               <w:rPr>
@@ -1015,7 +1019,7 @@
               <w:szCs w:val="22"/>
             </w:rPr>
           </w:pPr>
-          <w:hyperlink w:anchor="_Toc36030905" w:history="1">
+          <w:hyperlink w:anchor="_Toc36051064" w:history="1">
             <w:r>
               <w:rPr>
                 <w:rStyle w:val="a9"/>
@@ -1049,7 +1053,7 @@
                 <w:noProof/>
                 <w:webHidden/>
               </w:rPr>
-              <w:instrText xml:space="preserve"> PAGEREF _Toc36030905 \h </w:instrText>
+              <w:instrText xml:space="preserve"> PAGEREF _Toc36051064 \h </w:instrText>
             </w:r>
             <w:r>
               <w:rPr>
@@ -1092,7 +1096,7 @@
               <w:szCs w:val="22"/>
             </w:rPr>
           </w:pPr>
-          <w:hyperlink w:anchor="_Toc36030906" w:history="1">
+          <w:hyperlink w:anchor="_Toc36051065" w:history="1">
             <w:r>
               <w:rPr>
                 <w:rStyle w:val="a9"/>
@@ -1126,7 +1130,7 @@
                 <w:noProof/>
                 <w:webHidden/>
               </w:rPr>
-              <w:instrText xml:space="preserve"> PAGEREF _Toc36030906 \h </w:instrText>
+              <w:instrText xml:space="preserve"> PAGEREF _Toc36051065 \h </w:instrText>
             </w:r>
             <w:r>
               <w:rPr>
@@ -1172,7 +1176,7 @@
               <w:szCs w:val="22"/>
             </w:rPr>
           </w:pPr>
-          <w:hyperlink w:anchor="_Toc36030907" w:history="1">
+          <w:hyperlink w:anchor="_Toc36051066" w:history="1">
             <w:r>
               <w:rPr>
                 <w:rStyle w:val="a9"/>
@@ -1206,7 +1210,7 @@
                 <w:noProof/>
                 <w:webHidden/>
               </w:rPr>
-              <w:instrText xml:space="preserve"> PAGEREF _Toc36030907 \h </w:instrText>
+              <w:instrText xml:space="preserve"> PAGEREF _Toc36051066 \h </w:instrText>
             </w:r>
             <w:r>
               <w:rPr>
@@ -1249,7 +1253,7 @@
               <w:szCs w:val="22"/>
             </w:rPr>
           </w:pPr>
-          <w:hyperlink w:anchor="_Toc36030908" w:history="1">
+          <w:hyperlink w:anchor="_Toc36051067" w:history="1">
             <w:r>
               <w:rPr>
                 <w:rStyle w:val="a9"/>
@@ -1297,7 +1301,7 @@
                 <w:noProof/>
                 <w:webHidden/>
               </w:rPr>
-              <w:instrText xml:space="preserve"> PAGEREF _Toc36030908 \h </w:instrText>
+              <w:instrText xml:space="preserve"> PAGEREF _Toc36051067 \h </w:instrText>
             </w:r>
             <w:r>
               <w:rPr>
@@ -1340,7 +1344,7 @@
               <w:szCs w:val="22"/>
             </w:rPr>
           </w:pPr>
-          <w:hyperlink w:anchor="_Toc36030909" w:history="1">
+          <w:hyperlink w:anchor="_Toc36051068" w:history="1">
             <w:r>
               <w:rPr>
                 <w:rStyle w:val="a9"/>
@@ -1374,7 +1378,7 @@
                 <w:noProof/>
                 <w:webHidden/>
               </w:rPr>
-              <w:instrText xml:space="preserve"> PAGEREF _Toc36030909 \h </w:instrText>
+              <w:instrText xml:space="preserve"> PAGEREF _Toc36051068 \h </w:instrText>
             </w:r>
             <w:r>
               <w:rPr>
@@ -1417,7 +1421,7 @@
               <w:szCs w:val="22"/>
             </w:rPr>
           </w:pPr>
-          <w:hyperlink w:anchor="_Toc36030910" w:history="1">
+          <w:hyperlink w:anchor="_Toc36051069" w:history="1">
             <w:r>
               <w:rPr>
                 <w:rStyle w:val="a9"/>
@@ -1458,7 +1462,7 @@
                 <w:noProof/>
                 <w:webHidden/>
               </w:rPr>
-              <w:instrText xml:space="preserve"> PAGEREF _Toc36030910 \h </w:instrText>
+              <w:instrText xml:space="preserve"> PAGEREF _Toc36051069 \h </w:instrText>
             </w:r>
             <w:r>
               <w:rPr>
@@ -1501,7 +1505,7 @@
               <w:szCs w:val="22"/>
             </w:rPr>
           </w:pPr>
-          <w:hyperlink w:anchor="_Toc36030911" w:history="1">
+          <w:hyperlink w:anchor="_Toc36051070" w:history="1">
             <w:r>
               <w:rPr>
                 <w:rStyle w:val="a9"/>
@@ -1530,6 +1534,7 @@
               </w:rPr>
               <w:t>绑定</w:t>
             </w:r>
+            <w:bookmarkStart w:id="0" w:name="_GoBack"/>
             <w:r>
               <w:rPr>
                 <w:noProof/>
@@ -1537,6 +1542,7 @@
               </w:rPr>
               <w:tab/>
             </w:r>
+            <w:bookmarkEnd w:id="0"/>
             <w:r>
               <w:rPr>
                 <w:noProof/>
@@ -1549,7 +1555,7 @@
                 <w:noProof/>
                 <w:webHidden/>
               </w:rPr>
-              <w:instrText xml:space="preserve"> PAGEREF _Toc36030911 \h </w:instrText>
+              <w:instrText xml:space="preserve"> PAGEREF _Toc36051070 \h </w:instrText>
             </w:r>
             <w:r>
               <w:rPr>
@@ -1595,7 +1601,7 @@
               <w:szCs w:val="22"/>
             </w:rPr>
           </w:pPr>
-          <w:hyperlink w:anchor="_Toc36030912" w:history="1">
+          <w:hyperlink w:anchor="_Toc36051071" w:history="1">
             <w:r>
               <w:rPr>
                 <w:rStyle w:val="a9"/>
@@ -1629,7 +1635,7 @@
                 <w:noProof/>
                 <w:webHidden/>
               </w:rPr>
-              <w:instrText xml:space="preserve"> PAGEREF _Toc36030912 \h </w:instrText>
+              <w:instrText xml:space="preserve"> PAGEREF _Toc36051071 \h </w:instrText>
             </w:r>
             <w:r>
               <w:rPr>
@@ -1675,7 +1681,7 @@
               <w:szCs w:val="22"/>
             </w:rPr>
           </w:pPr>
-          <w:hyperlink w:anchor="_Toc36030913" w:history="1">
+          <w:hyperlink w:anchor="_Toc36051072" w:history="1">
             <w:r>
               <w:rPr>
                 <w:rStyle w:val="a9"/>
@@ -1709,7 +1715,7 @@
                 <w:noProof/>
                 <w:webHidden/>
               </w:rPr>
-              <w:instrText xml:space="preserve"> PAGEREF _Toc36030913 \h </w:instrText>
+              <w:instrText xml:space="preserve"> PAGEREF _Toc36051072 \h </w:instrText>
             </w:r>
             <w:r>
               <w:rPr>
@@ -1752,7 +1758,7 @@
               <w:szCs w:val="22"/>
             </w:rPr>
           </w:pPr>
-          <w:hyperlink w:anchor="_Toc36030914" w:history="1">
+          <w:hyperlink w:anchor="_Toc36051073" w:history="1">
             <w:r>
               <w:rPr>
                 <w:rStyle w:val="a9"/>
@@ -1800,7 +1806,7 @@
                 <w:noProof/>
                 <w:webHidden/>
               </w:rPr>
-              <w:instrText xml:space="preserve"> PAGEREF _Toc36030914 \h </w:instrText>
+              <w:instrText xml:space="preserve"> PAGEREF _Toc36051073 \h </w:instrText>
             </w:r>
             <w:r>
               <w:rPr>
@@ -1846,7 +1852,7 @@
               <w:szCs w:val="22"/>
             </w:rPr>
           </w:pPr>
-          <w:hyperlink w:anchor="_Toc36030915" w:history="1">
+          <w:hyperlink w:anchor="_Toc36051074" w:history="1">
             <w:r>
               <w:rPr>
                 <w:rStyle w:val="a9"/>
@@ -1880,7 +1886,7 @@
                 <w:noProof/>
                 <w:webHidden/>
               </w:rPr>
-              <w:instrText xml:space="preserve"> PAGEREF _Toc36030915 \h </w:instrText>
+              <w:instrText xml:space="preserve"> PAGEREF _Toc36051074 \h </w:instrText>
             </w:r>
             <w:r>
               <w:rPr>
@@ -1926,7 +1932,7 @@
               <w:szCs w:val="22"/>
             </w:rPr>
           </w:pPr>
-          <w:hyperlink w:anchor="_Toc36030916" w:history="1">
+          <w:hyperlink w:anchor="_Toc36051075" w:history="1">
             <w:r>
               <w:rPr>
                 <w:rStyle w:val="a9"/>
@@ -1960,7 +1966,7 @@
                 <w:noProof/>
                 <w:webHidden/>
               </w:rPr>
-              <w:instrText xml:space="preserve"> PAGEREF _Toc36030916 \h </w:instrText>
+              <w:instrText xml:space="preserve"> PAGEREF _Toc36051075 \h </w:instrText>
             </w:r>
             <w:r>
               <w:rPr>
@@ -2006,7 +2012,7 @@
               <w:szCs w:val="22"/>
             </w:rPr>
           </w:pPr>
-          <w:hyperlink w:anchor="_Toc36030917" w:history="1">
+          <w:hyperlink w:anchor="_Toc36051076" w:history="1">
             <w:r>
               <w:rPr>
                 <w:rStyle w:val="a9"/>
@@ -2040,7 +2046,7 @@
                 <w:noProof/>
                 <w:webHidden/>
               </w:rPr>
-              <w:instrText xml:space="preserve"> PAGEREF _Toc36030917 \h </w:instrText>
+              <w:instrText xml:space="preserve"> PAGEREF _Toc36051076 \h </w:instrText>
             </w:r>
             <w:r>
               <w:rPr>
@@ -2083,7 +2089,7 @@
               <w:szCs w:val="22"/>
             </w:rPr>
           </w:pPr>
-          <w:hyperlink w:anchor="_Toc36030918" w:history="1">
+          <w:hyperlink w:anchor="_Toc36051077" w:history="1">
             <w:r>
               <w:rPr>
                 <w:rStyle w:val="a9"/>
@@ -2117,7 +2123,7 @@
                 <w:noProof/>
                 <w:webHidden/>
               </w:rPr>
-              <w:instrText xml:space="preserve"> PAGEREF _Toc36030918 \h </w:instrText>
+              <w:instrText xml:space="preserve"> PAGEREF _Toc36051077 \h </w:instrText>
             </w:r>
             <w:r>
               <w:rPr>
@@ -2160,7 +2166,7 @@
               <w:szCs w:val="22"/>
             </w:rPr>
           </w:pPr>
-          <w:hyperlink w:anchor="_Toc36030919" w:history="1">
+          <w:hyperlink w:anchor="_Toc36051078" w:history="1">
             <w:r>
               <w:rPr>
                 <w:rStyle w:val="a9"/>
@@ -2194,7 +2200,7 @@
                 <w:noProof/>
                 <w:webHidden/>
               </w:rPr>
-              <w:instrText xml:space="preserve"> PAGEREF _Toc36030919 \h </w:instrText>
+              <w:instrText xml:space="preserve"> PAGEREF _Toc36051078 \h </w:instrText>
             </w:r>
             <w:r>
               <w:rPr>
@@ -2237,7 +2243,7 @@
               <w:szCs w:val="22"/>
             </w:rPr>
           </w:pPr>
-          <w:hyperlink w:anchor="_Toc36030920" w:history="1">
+          <w:hyperlink w:anchor="_Toc36051079" w:history="1">
             <w:r>
               <w:rPr>
                 <w:rStyle w:val="a9"/>
@@ -2271,7 +2277,7 @@
                 <w:noProof/>
                 <w:webHidden/>
               </w:rPr>
-              <w:instrText xml:space="preserve"> PAGEREF _Toc36030920 \h </w:instrText>
+              <w:instrText xml:space="preserve"> PAGEREF _Toc36051079 \h </w:instrText>
             </w:r>
             <w:r>
               <w:rPr>
@@ -2317,7 +2323,7 @@
               <w:szCs w:val="22"/>
             </w:rPr>
           </w:pPr>
-          <w:hyperlink w:anchor="_Toc36030921" w:history="1">
+          <w:hyperlink w:anchor="_Toc36051080" w:history="1">
             <w:r>
               <w:rPr>
                 <w:rStyle w:val="a9"/>
@@ -2351,7 +2357,7 @@
                 <w:noProof/>
                 <w:webHidden/>
               </w:rPr>
-              <w:instrText xml:space="preserve"> PAGEREF _Toc36030921 \h </w:instrText>
+              <w:instrText xml:space="preserve"> PAGEREF _Toc36051080 \h </w:instrText>
             </w:r>
             <w:r>
               <w:rPr>
@@ -2397,7 +2403,7 @@
               <w:szCs w:val="22"/>
             </w:rPr>
           </w:pPr>
-          <w:hyperlink w:anchor="_Toc36030922" w:history="1">
+          <w:hyperlink w:anchor="_Toc36051081" w:history="1">
             <w:r>
               <w:rPr>
                 <w:rStyle w:val="a9"/>
@@ -2431,7 +2437,7 @@
                 <w:noProof/>
                 <w:webHidden/>
               </w:rPr>
-              <w:instrText xml:space="preserve"> PAGEREF _Toc36030922 \h </w:instrText>
+              <w:instrText xml:space="preserve"> PAGEREF _Toc36051081 \h </w:instrText>
             </w:r>
             <w:r>
               <w:rPr>
@@ -2477,7 +2483,7 @@
               <w:szCs w:val="22"/>
             </w:rPr>
           </w:pPr>
-          <w:hyperlink w:anchor="_Toc36030923" w:history="1">
+          <w:hyperlink w:anchor="_Toc36051082" w:history="1">
             <w:r>
               <w:rPr>
                 <w:rStyle w:val="a9"/>
@@ -2511,7 +2517,7 @@
                 <w:noProof/>
                 <w:webHidden/>
               </w:rPr>
-              <w:instrText xml:space="preserve"> PAGEREF _Toc36030923 \h </w:instrText>
+              <w:instrText xml:space="preserve"> PAGEREF _Toc36051082 \h </w:instrText>
             </w:r>
             <w:r>
               <w:rPr>
@@ -2554,7 +2560,7 @@
               <w:szCs w:val="22"/>
             </w:rPr>
           </w:pPr>
-          <w:hyperlink w:anchor="_Toc36030924" w:history="1">
+          <w:hyperlink w:anchor="_Toc36051083" w:history="1">
             <w:r>
               <w:rPr>
                 <w:rStyle w:val="a9"/>
@@ -2588,7 +2594,7 @@
                 <w:noProof/>
                 <w:webHidden/>
               </w:rPr>
-              <w:instrText xml:space="preserve"> PAGEREF _Toc36030924 \h </w:instrText>
+              <w:instrText xml:space="preserve"> PAGEREF _Toc36051083 \h </w:instrText>
             </w:r>
             <w:r>
               <w:rPr>
@@ -2634,7 +2640,7 @@
               <w:szCs w:val="22"/>
             </w:rPr>
           </w:pPr>
-          <w:hyperlink w:anchor="_Toc36030925" w:history="1">
+          <w:hyperlink w:anchor="_Toc36051084" w:history="1">
             <w:r>
               <w:rPr>
                 <w:rStyle w:val="a9"/>
@@ -2668,7 +2674,7 @@
                 <w:noProof/>
                 <w:webHidden/>
               </w:rPr>
-              <w:instrText xml:space="preserve"> PAGEREF _Toc36030925 \h </w:instrText>
+              <w:instrText xml:space="preserve"> PAGEREF _Toc36051084 \h </w:instrText>
             </w:r>
             <w:r>
               <w:rPr>
@@ -2714,7 +2720,7 @@
               <w:szCs w:val="22"/>
             </w:rPr>
           </w:pPr>
-          <w:hyperlink w:anchor="_Toc36030926" w:history="1">
+          <w:hyperlink w:anchor="_Toc36051085" w:history="1">
             <w:r>
               <w:rPr>
                 <w:rStyle w:val="a9"/>
@@ -2748,7 +2754,7 @@
                 <w:noProof/>
                 <w:webHidden/>
               </w:rPr>
-              <w:instrText xml:space="preserve"> PAGEREF _Toc36030926 \h </w:instrText>
+              <w:instrText xml:space="preserve"> PAGEREF _Toc36051085 \h </w:instrText>
             </w:r>
             <w:r>
               <w:rPr>
@@ -2794,7 +2800,7 @@
               <w:szCs w:val="22"/>
             </w:rPr>
           </w:pPr>
-          <w:hyperlink w:anchor="_Toc36030927" w:history="1">
+          <w:hyperlink w:anchor="_Toc36051086" w:history="1">
             <w:r>
               <w:rPr>
                 <w:rStyle w:val="a9"/>
@@ -2828,7 +2834,7 @@
                 <w:noProof/>
                 <w:webHidden/>
               </w:rPr>
-              <w:instrText xml:space="preserve"> PAGEREF _Toc36030927 \h </w:instrText>
+              <w:instrText xml:space="preserve"> PAGEREF _Toc36051086 \h </w:instrText>
             </w:r>
             <w:r>
               <w:rPr>
@@ -2849,83 +2855,6 @@
                 <w:webHidden/>
               </w:rPr>
               <w:t>15</w:t>
-            </w:r>
-            <w:r>
-              <w:rPr>
-                <w:noProof/>
-                <w:webHidden/>
-              </w:rPr>
-              <w:fldChar w:fldCharType="end"/>
-            </w:r>
-          </w:hyperlink>
-        </w:p>
-        <w:p>
-          <w:pPr>
-            <w:pStyle w:val="21"/>
-            <w:ind w:left="220"/>
-            <w:rPr>
-              <w:rFonts w:asciiTheme="minorHAnsi" w:eastAsiaTheme="minorEastAsia" w:hAnsiTheme="minorHAnsi"/>
-              <w:smallCaps w:val="0"/>
-              <w:noProof/>
-              <w:sz w:val="21"/>
-              <w:szCs w:val="22"/>
-            </w:rPr>
-          </w:pPr>
-          <w:hyperlink w:anchor="_Toc36030928" w:history="1">
-            <w:r>
-              <w:rPr>
-                <w:rStyle w:val="a9"/>
-                <w:noProof/>
-              </w:rPr>
-              <w:t xml:space="preserve">4.2 </w:t>
-            </w:r>
-            <w:r>
-              <w:rPr>
-                <w:rStyle w:val="a9"/>
-                <w:noProof/>
-              </w:rPr>
-              <w:t>历史批次</w:t>
-            </w:r>
-            <w:r>
-              <w:rPr>
-                <w:noProof/>
-                <w:webHidden/>
-              </w:rPr>
-              <w:tab/>
-            </w:r>
-            <w:r>
-              <w:rPr>
-                <w:noProof/>
-                <w:webHidden/>
-              </w:rPr>
-              <w:fldChar w:fldCharType="begin"/>
-            </w:r>
-            <w:r>
-              <w:rPr>
-                <w:noProof/>
-                <w:webHidden/>
-              </w:rPr>
-              <w:instrText xml:space="preserve"> PAGEREF _Toc36030928 \h </w:instrText>
-            </w:r>
-            <w:r>
-              <w:rPr>
-                <w:noProof/>
-                <w:webHidden/>
-              </w:rPr>
-            </w:r>
-            <w:r>
-              <w:rPr>
-                <w:noProof/>
-                <w:webHidden/>
-              </w:rPr>
-              <w:fldChar w:fldCharType="separate"/>
-            </w:r>
-            <w:r>
-              <w:rPr>
-                <w:noProof/>
-                <w:webHidden/>
-              </w:rPr>
-              <w:t>16</w:t>
             </w:r>
             <w:r>
               <w:rPr>
@@ -2951,20 +2880,20 @@
               <w:szCs w:val="22"/>
             </w:rPr>
           </w:pPr>
-          <w:hyperlink w:anchor="_Toc36030929" w:history="1">
+          <w:hyperlink w:anchor="_Toc36051087" w:history="1">
             <w:r>
               <w:rPr>
                 <w:rStyle w:val="a9"/>
                 <w:noProof/>
               </w:rPr>
-              <w:t xml:space="preserve">4.2.1 </w:t>
+              <w:t>4.1.4</w:t>
             </w:r>
             <w:r>
               <w:rPr>
                 <w:rStyle w:val="a9"/>
                 <w:noProof/>
               </w:rPr>
-              <w:t>加载历史批次</w:t>
+              <w:t>批次继续启动</w:t>
             </w:r>
             <w:r>
               <w:rPr>
@@ -2985,7 +2914,7 @@
                 <w:noProof/>
                 <w:webHidden/>
               </w:rPr>
-              <w:instrText xml:space="preserve"> PAGEREF _Toc36030929 \h </w:instrText>
+              <w:instrText xml:space="preserve"> PAGEREF _Toc36051087 \h </w:instrText>
             </w:r>
             <w:r>
               <w:rPr>
@@ -3006,6 +2935,83 @@
                 <w:webHidden/>
               </w:rPr>
               <w:t>16</w:t>
+            </w:r>
+            <w:r>
+              <w:rPr>
+                <w:noProof/>
+                <w:webHidden/>
+              </w:rPr>
+              <w:fldChar w:fldCharType="end"/>
+            </w:r>
+          </w:hyperlink>
+        </w:p>
+        <w:p>
+          <w:pPr>
+            <w:pStyle w:val="21"/>
+            <w:ind w:left="220"/>
+            <w:rPr>
+              <w:rFonts w:asciiTheme="minorHAnsi" w:eastAsiaTheme="minorEastAsia" w:hAnsiTheme="minorHAnsi"/>
+              <w:smallCaps w:val="0"/>
+              <w:noProof/>
+              <w:sz w:val="21"/>
+              <w:szCs w:val="22"/>
+            </w:rPr>
+          </w:pPr>
+          <w:hyperlink w:anchor="_Toc36051088" w:history="1">
+            <w:r>
+              <w:rPr>
+                <w:rStyle w:val="a9"/>
+                <w:noProof/>
+              </w:rPr>
+              <w:t xml:space="preserve">4.2 </w:t>
+            </w:r>
+            <w:r>
+              <w:rPr>
+                <w:rStyle w:val="a9"/>
+                <w:noProof/>
+              </w:rPr>
+              <w:t>历史批次</w:t>
+            </w:r>
+            <w:r>
+              <w:rPr>
+                <w:noProof/>
+                <w:webHidden/>
+              </w:rPr>
+              <w:tab/>
+            </w:r>
+            <w:r>
+              <w:rPr>
+                <w:noProof/>
+                <w:webHidden/>
+              </w:rPr>
+              <w:fldChar w:fldCharType="begin"/>
+            </w:r>
+            <w:r>
+              <w:rPr>
+                <w:noProof/>
+                <w:webHidden/>
+              </w:rPr>
+              <w:instrText xml:space="preserve"> PAGEREF _Toc36051088 \h </w:instrText>
+            </w:r>
+            <w:r>
+              <w:rPr>
+                <w:noProof/>
+                <w:webHidden/>
+              </w:rPr>
+            </w:r>
+            <w:r>
+              <w:rPr>
+                <w:noProof/>
+                <w:webHidden/>
+              </w:rPr>
+              <w:fldChar w:fldCharType="separate"/>
+            </w:r>
+            <w:r>
+              <w:rPr>
+                <w:noProof/>
+                <w:webHidden/>
+              </w:rPr>
+              <w:t>17</w:t>
             </w:r>
             <w:r>
               <w:rPr>
@@ -3031,12 +3037,92 @@
               <w:szCs w:val="22"/>
             </w:rPr>
           </w:pPr>
-          <w:hyperlink w:anchor="_Toc36030930" w:history="1">
+          <w:hyperlink w:anchor="_Toc36051089" w:history="1">
             <w:r>
               <w:rPr>
                 <w:rStyle w:val="a9"/>
                 <w:noProof/>
               </w:rPr>
+              <w:t xml:space="preserve">4.2.1 </w:t>
+            </w:r>
+            <w:r>
+              <w:rPr>
+                <w:rStyle w:val="a9"/>
+                <w:noProof/>
+              </w:rPr>
+              <w:t>加载历史批次</w:t>
+            </w:r>
+            <w:r>
+              <w:rPr>
+                <w:noProof/>
+                <w:webHidden/>
+              </w:rPr>
+              <w:tab/>
+            </w:r>
+            <w:r>
+              <w:rPr>
+                <w:noProof/>
+                <w:webHidden/>
+              </w:rPr>
+              <w:fldChar w:fldCharType="begin"/>
+            </w:r>
+            <w:r>
+              <w:rPr>
+                <w:noProof/>
+                <w:webHidden/>
+              </w:rPr>
+              <w:instrText xml:space="preserve"> PAGEREF _Toc36051089 \h </w:instrText>
+            </w:r>
+            <w:r>
+              <w:rPr>
+                <w:noProof/>
+                <w:webHidden/>
+              </w:rPr>
+            </w:r>
+            <w:r>
+              <w:rPr>
+                <w:noProof/>
+                <w:webHidden/>
+              </w:rPr>
+              <w:fldChar w:fldCharType="separate"/>
+            </w:r>
+            <w:r>
+              <w:rPr>
+                <w:noProof/>
+                <w:webHidden/>
+              </w:rPr>
+              <w:t>17</w:t>
+            </w:r>
+            <w:r>
+              <w:rPr>
+                <w:noProof/>
+                <w:webHidden/>
+              </w:rPr>
+              <w:fldChar w:fldCharType="end"/>
+            </w:r>
+          </w:hyperlink>
+        </w:p>
+        <w:p>
+          <w:pPr>
+            <w:pStyle w:val="31"/>
+            <w:tabs>
+              <w:tab w:val="right" w:leader="dot" w:pos="8296"/>
+            </w:tabs>
+            <w:ind w:left="440"/>
+            <w:rPr>
+              <w:rFonts w:asciiTheme="minorHAnsi" w:eastAsiaTheme="minorEastAsia" w:hAnsiTheme="minorHAnsi"/>
+              <w:iCs w:val="0"/>
+              <w:noProof/>
+              <w:sz w:val="21"/>
+              <w:szCs w:val="22"/>
+            </w:rPr>
+          </w:pPr>
+          <w:hyperlink w:anchor="_Toc36051090" w:history="1">
+            <w:r>
+              <w:rPr>
+                <w:rStyle w:val="a9"/>
+                <w:noProof/>
+              </w:rPr>
               <w:t xml:space="preserve">4.2.2 </w:t>
             </w:r>
             <w:r>
@@ -3065,7 +3151,7 @@
                 <w:noProof/>
                 <w:webHidden/>
               </w:rPr>
-              <w:instrText xml:space="preserve"> PAGEREF _Toc36030930 \h </w:instrText>
+              <w:instrText xml:space="preserve"> PAGEREF _Toc36051090 \h </w:instrText>
             </w:r>
             <w:r>
               <w:rPr>
@@ -3085,7 +3171,7 @@
                 <w:noProof/>
                 <w:webHidden/>
               </w:rPr>
-              <w:t>17</w:t>
+              <w:t>18</w:t>
             </w:r>
             <w:r>
               <w:rPr>
@@ -3111,7 +3197,7 @@
               <w:szCs w:val="22"/>
             </w:rPr>
           </w:pPr>
-          <w:hyperlink w:anchor="_Toc36030931" w:history="1">
+          <w:hyperlink w:anchor="_Toc36051091" w:history="1">
             <w:r>
               <w:rPr>
                 <w:rStyle w:val="a9"/>
@@ -3145,7 +3231,7 @@
                 <w:noProof/>
                 <w:webHidden/>
               </w:rPr>
-              <w:instrText xml:space="preserve"> PAGEREF _Toc36030931 \h </w:instrText>
+              <w:instrText xml:space="preserve"> PAGEREF _Toc36051091 \h </w:instrText>
             </w:r>
             <w:r>
               <w:rPr>
@@ -3165,7 +3251,7 @@
                 <w:noProof/>
                 <w:webHidden/>
               </w:rPr>
-              <w:t>18</w:t>
+              <w:t>19</w:t>
             </w:r>
             <w:r>
               <w:rPr>
@@ -3188,7 +3274,7 @@
               <w:szCs w:val="22"/>
             </w:rPr>
           </w:pPr>
-          <w:hyperlink w:anchor="_Toc36030932" w:history="1">
+          <w:hyperlink w:anchor="_Toc36051092" w:history="1">
             <w:r>
               <w:rPr>
                 <w:rStyle w:val="a9"/>
@@ -3222,7 +3308,7 @@
                 <w:noProof/>
                 <w:webHidden/>
               </w:rPr>
-              <w:instrText xml:space="preserve"> PAGEREF _Toc36030932 \h </w:instrText>
+              <w:instrText xml:space="preserve"> PAGEREF _Toc36051092 \h </w:instrText>
             </w:r>
             <w:r>
               <w:rPr>
@@ -3242,7 +3328,7 @@
                 <w:noProof/>
                 <w:webHidden/>
               </w:rPr>
-              <w:t>18</w:t>
+              <w:t>19</w:t>
             </w:r>
             <w:r>
               <w:rPr>
@@ -3268,7 +3354,7 @@
               <w:szCs w:val="22"/>
             </w:rPr>
           </w:pPr>
-          <w:hyperlink w:anchor="_Toc36030933" w:history="1">
+          <w:hyperlink w:anchor="_Toc36051093" w:history="1">
             <w:r>
               <w:rPr>
                 <w:rStyle w:val="a9"/>
@@ -3302,7 +3388,7 @@
                 <w:noProof/>
                 <w:webHidden/>
               </w:rPr>
-              <w:instrText xml:space="preserve"> PAGEREF _Toc36030933 \h </w:instrText>
+              <w:instrText xml:space="preserve"> PAGEREF _Toc36051093 \h </w:instrText>
             </w:r>
             <w:r>
               <w:rPr>
@@ -3322,7 +3408,7 @@
                 <w:noProof/>
                 <w:webHidden/>
               </w:rPr>
-              <w:t>18</w:t>
+              <w:t>19</w:t>
             </w:r>
             <w:r>
               <w:rPr>
@@ -3348,7 +3434,7 @@
               <w:szCs w:val="22"/>
             </w:rPr>
           </w:pPr>
-          <w:hyperlink w:anchor="_Toc36030934" w:history="1">
+          <w:hyperlink w:anchor="_Toc36051094" w:history="1">
             <w:r>
               <w:rPr>
                 <w:rStyle w:val="a9"/>
@@ -3382,7 +3468,7 @@
                 <w:noProof/>
                 <w:webHidden/>
               </w:rPr>
-              <w:instrText xml:space="preserve"> PAGEREF _Toc36030934 \h </w:instrText>
+              <w:instrText xml:space="preserve"> PAGEREF _Toc36051094 \h </w:instrText>
             </w:r>
             <w:r>
               <w:rPr>
@@ -3402,7 +3488,7 @@
                 <w:noProof/>
                 <w:webHidden/>
               </w:rPr>
-              <w:t>19</w:t>
+              <w:t>20</w:t>
             </w:r>
             <w:r>
               <w:rPr>
@@ -3425,7 +3511,7 @@
               <w:szCs w:val="22"/>
             </w:rPr>
           </w:pPr>
-          <w:hyperlink w:anchor="_Toc36030935" w:history="1">
+          <w:hyperlink w:anchor="_Toc36051095" w:history="1">
             <w:r>
               <w:rPr>
                 <w:rStyle w:val="a9"/>
@@ -3459,7 +3545,7 @@
                 <w:noProof/>
                 <w:webHidden/>
               </w:rPr>
-              <w:instrText xml:space="preserve"> PAGEREF _Toc36030935 \h </w:instrText>
+              <w:instrText xml:space="preserve"> PAGEREF _Toc36051095 \h </w:instrText>
             </w:r>
             <w:r>
               <w:rPr>
@@ -3479,7 +3565,7 @@
                 <w:noProof/>
                 <w:webHidden/>
               </w:rPr>
-              <w:t>21</w:t>
+              <w:t>22</w:t>
             </w:r>
             <w:r>
               <w:rPr>
@@ -3505,7 +3591,7 @@
               <w:szCs w:val="22"/>
             </w:rPr>
           </w:pPr>
-          <w:hyperlink w:anchor="_Toc36030936" w:history="1">
+          <w:hyperlink w:anchor="_Toc36051096" w:history="1">
             <w:r>
               <w:rPr>
                 <w:rStyle w:val="a9"/>
@@ -3539,7 +3625,7 @@
                 <w:noProof/>
                 <w:webHidden/>
               </w:rPr>
-              <w:instrText xml:space="preserve"> PAGEREF _Toc36030936 \h </w:instrText>
+              <w:instrText xml:space="preserve"> PAGEREF _Toc36051096 \h </w:instrText>
             </w:r>
             <w:r>
               <w:rPr>
@@ -3559,7 +3645,7 @@
                 <w:noProof/>
                 <w:webHidden/>
               </w:rPr>
-              <w:t>21</w:t>
+              <w:t>22</w:t>
             </w:r>
             <w:r>
               <w:rPr>
@@ -3585,7 +3671,7 @@
               <w:szCs w:val="22"/>
             </w:rPr>
           </w:pPr>
-          <w:hyperlink w:anchor="_Toc36030937" w:history="1">
+          <w:hyperlink w:anchor="_Toc36051097" w:history="1">
             <w:r>
               <w:rPr>
                 <w:rStyle w:val="a9"/>
@@ -3619,7 +3705,7 @@
                 <w:noProof/>
                 <w:webHidden/>
               </w:rPr>
-              <w:instrText xml:space="preserve"> PAGEREF _Toc36030937 \h </w:instrText>
+              <w:instrText xml:space="preserve"> PAGEREF _Toc36051097 \h </w:instrText>
             </w:r>
             <w:r>
               <w:rPr>
@@ -3639,7 +3725,7 @@
                 <w:noProof/>
                 <w:webHidden/>
               </w:rPr>
-              <w:t>23</w:t>
+              <w:t>24</w:t>
             </w:r>
             <w:r>
               <w:rPr>
@@ -3662,7 +3748,7 @@
               <w:szCs w:val="22"/>
             </w:rPr>
           </w:pPr>
-          <w:hyperlink w:anchor="_Toc36030938" w:history="1">
+          <w:hyperlink w:anchor="_Toc36051098" w:history="1">
             <w:r>
               <w:rPr>
                 <w:rStyle w:val="a9"/>
@@ -3696,7 +3782,7 @@
                 <w:noProof/>
                 <w:webHidden/>
               </w:rPr>
-              <w:instrText xml:space="preserve"> PAGEREF _Toc36030938 \h </w:instrText>
+              <w:instrText xml:space="preserve"> PAGEREF _Toc36051098 \h </w:instrText>
             </w:r>
             <w:r>
               <w:rPr>
@@ -3716,7 +3802,7 @@
                 <w:noProof/>
                 <w:webHidden/>
               </w:rPr>
-              <w:t>25</w:t>
+              <w:t>26</w:t>
             </w:r>
             <w:r>
               <w:rPr>
@@ -3742,7 +3828,7 @@
               <w:szCs w:val="22"/>
             </w:rPr>
           </w:pPr>
-          <w:hyperlink w:anchor="_Toc36030939" w:history="1">
+          <w:hyperlink w:anchor="_Toc36051099" w:history="1">
             <w:r>
               <w:rPr>
                 <w:rStyle w:val="a9"/>
@@ -3776,7 +3862,7 @@
                 <w:noProof/>
                 <w:webHidden/>
               </w:rPr>
-              <w:instrText xml:space="preserve"> PAGEREF _Toc36030939 \h </w:instrText>
+              <w:instrText xml:space="preserve"> PAGEREF _Toc36051099 \h </w:instrText>
             </w:r>
             <w:r>
               <w:rPr>
@@ -3796,7 +3882,7 @@
                 <w:noProof/>
                 <w:webHidden/>
               </w:rPr>
-              <w:t>25</w:t>
+              <w:t>26</w:t>
             </w:r>
             <w:r>
               <w:rPr>
@@ -3822,7 +3908,7 @@
               <w:szCs w:val="22"/>
             </w:rPr>
           </w:pPr>
-          <w:hyperlink w:anchor="_Toc36030940" w:history="1">
+          <w:hyperlink w:anchor="_Toc36051100" w:history="1">
             <w:r>
               <w:rPr>
                 <w:rStyle w:val="a9"/>
@@ -3856,7 +3942,7 @@
                 <w:noProof/>
                 <w:webHidden/>
               </w:rPr>
-              <w:instrText xml:space="preserve"> PAGEREF _Toc36030940 \h </w:instrText>
+              <w:instrText xml:space="preserve"> PAGEREF _Toc36051100 \h </w:instrText>
             </w:r>
             <w:r>
               <w:rPr>
@@ -3876,7 +3962,7 @@
                 <w:noProof/>
                 <w:webHidden/>
               </w:rPr>
-              <w:t>26</w:t>
+              <w:t>27</w:t>
             </w:r>
             <w:r>
               <w:rPr>
@@ -3899,7 +3985,7 @@
               <w:szCs w:val="22"/>
             </w:rPr>
           </w:pPr>
-          <w:hyperlink w:anchor="_Toc36030941" w:history="1">
+          <w:hyperlink w:anchor="_Toc36051101" w:history="1">
             <w:r>
               <w:rPr>
                 <w:rStyle w:val="a9"/>
@@ -3933,7 +4019,7 @@
                 <w:noProof/>
                 <w:webHidden/>
               </w:rPr>
-              <w:instrText xml:space="preserve"> PAGEREF _Toc36030941 \h </w:instrText>
+              <w:instrText xml:space="preserve"> PAGEREF _Toc36051101 \h </w:instrText>
             </w:r>
             <w:r>
               <w:rPr>
@@ -3953,7 +4039,7 @@
                 <w:noProof/>
                 <w:webHidden/>
               </w:rPr>
-              <w:t>27</w:t>
+              <w:t>28</w:t>
             </w:r>
             <w:r>
               <w:rPr>
@@ -3979,7 +4065,7 @@
               <w:szCs w:val="22"/>
             </w:rPr>
           </w:pPr>
-          <w:hyperlink w:anchor="_Toc36030942" w:history="1">
+          <w:hyperlink w:anchor="_Toc36051102" w:history="1">
             <w:r>
               <w:rPr>
                 <w:rStyle w:val="a9"/>
@@ -4013,7 +4099,7 @@
                 <w:noProof/>
                 <w:webHidden/>
               </w:rPr>
-              <w:instrText xml:space="preserve"> PAGEREF _Toc36030942 \h </w:instrText>
+              <w:instrText xml:space="preserve"> PAGEREF _Toc36051102 \h </w:instrText>
             </w:r>
             <w:r>
               <w:rPr>
@@ -4033,7 +4119,7 @@
                 <w:noProof/>
                 <w:webHidden/>
               </w:rPr>
-              <w:t>27</w:t>
+              <w:t>28</w:t>
             </w:r>
             <w:r>
               <w:rPr>
@@ -4059,7 +4145,7 @@
               <w:szCs w:val="22"/>
             </w:rPr>
           </w:pPr>
-          <w:hyperlink w:anchor="_Toc36030943" w:history="1">
+          <w:hyperlink w:anchor="_Toc36051103" w:history="1">
             <w:r>
               <w:rPr>
                 <w:rStyle w:val="a9"/>
@@ -4093,7 +4179,7 @@
                 <w:noProof/>
                 <w:webHidden/>
               </w:rPr>
-              <w:instrText xml:space="preserve"> PAGEREF _Toc36030943 \h </w:instrText>
+              <w:instrText xml:space="preserve"> PAGEREF _Toc36051103 \h </w:instrText>
             </w:r>
             <w:r>
               <w:rPr>
@@ -4113,7 +4199,7 @@
                 <w:noProof/>
                 <w:webHidden/>
               </w:rPr>
-              <w:t>28</w:t>
+              <w:t>29</w:t>
             </w:r>
             <w:r>
               <w:rPr>
@@ -4136,7 +4222,7 @@
               <w:szCs w:val="22"/>
             </w:rPr>
           </w:pPr>
-          <w:hyperlink w:anchor="_Toc36030944" w:history="1">
+          <w:hyperlink w:anchor="_Toc36051104" w:history="1">
             <w:r>
               <w:rPr>
                 <w:rStyle w:val="a9"/>
@@ -4170,7 +4256,7 @@
                 <w:noProof/>
                 <w:webHidden/>
               </w:rPr>
-              <w:instrText xml:space="preserve"> PAGEREF _Toc36030944 \h </w:instrText>
+              <w:instrText xml:space="preserve"> PAGEREF _Toc36051104 \h </w:instrText>
             </w:r>
             <w:r>
               <w:rPr>
@@ -4190,7 +4276,7 @@
                 <w:noProof/>
                 <w:webHidden/>
               </w:rPr>
-              <w:t>29</w:t>
+              <w:t>30</w:t>
             </w:r>
             <w:r>
               <w:rPr>
@@ -4216,7 +4302,7 @@
               <w:szCs w:val="22"/>
             </w:rPr>
           </w:pPr>
-          <w:hyperlink w:anchor="_Toc36030945" w:history="1">
+          <w:hyperlink w:anchor="_Toc36051105" w:history="1">
             <w:r>
               <w:rPr>
                 <w:rStyle w:val="a9"/>
@@ -4250,7 +4336,7 @@
                 <w:noProof/>
                 <w:webHidden/>
               </w:rPr>
-              <w:instrText xml:space="preserve"> PAGEREF _Toc36030945 \h </w:instrText>
+              <w:instrText xml:space="preserve"> PAGEREF _Toc36051105 \h </w:instrText>
             </w:r>
             <w:r>
               <w:rPr>
@@ -4270,7 +4356,7 @@
                 <w:noProof/>
                 <w:webHidden/>
               </w:rPr>
-              <w:t>29</w:t>
+              <w:t>30</w:t>
             </w:r>
             <w:r>
               <w:rPr>
@@ -4296,7 +4382,7 @@
               <w:szCs w:val="22"/>
             </w:rPr>
           </w:pPr>
-          <w:hyperlink w:anchor="_Toc36030946" w:history="1">
+          <w:hyperlink w:anchor="_Toc36051106" w:history="1">
             <w:r>
               <w:rPr>
                 <w:rStyle w:val="a9"/>
@@ -4330,7 +4416,7 @@
                 <w:noProof/>
                 <w:webHidden/>
               </w:rPr>
-              <w:instrText xml:space="preserve"> PAGEREF _Toc36030946 \h </w:instrText>
+              <w:instrText xml:space="preserve"> PAGEREF _Toc36051106 \h </w:instrText>
             </w:r>
             <w:r>
               <w:rPr>
@@ -4350,7 +4436,7 @@
                 <w:noProof/>
                 <w:webHidden/>
               </w:rPr>
-              <w:t>32</w:t>
+              <w:t>33</w:t>
             </w:r>
             <w:r>
               <w:rPr>
@@ -4373,7 +4459,7 @@
               <w:szCs w:val="22"/>
             </w:rPr>
           </w:pPr>
-          <w:hyperlink w:anchor="_Toc36030947" w:history="1">
+          <w:hyperlink w:anchor="_Toc36051107" w:history="1">
             <w:r>
               <w:rPr>
                 <w:rStyle w:val="a9"/>
@@ -4407,7 +4493,7 @@
                 <w:noProof/>
                 <w:webHidden/>
               </w:rPr>
-              <w:instrText xml:space="preserve"> PAGEREF _Toc36030947 \h </w:instrText>
+              <w:instrText xml:space="preserve"> PAGEREF _Toc36051107 \h </w:instrText>
             </w:r>
             <w:r>
               <w:rPr>
@@ -4427,7 +4513,7 @@
                 <w:noProof/>
                 <w:webHidden/>
               </w:rPr>
-              <w:t>37</w:t>
+              <w:t>38</w:t>
             </w:r>
             <w:r>
               <w:rPr>
@@ -4453,7 +4539,7 @@
               <w:szCs w:val="22"/>
             </w:rPr>
           </w:pPr>
-          <w:hyperlink w:anchor="_Toc36030948" w:history="1">
+          <w:hyperlink w:anchor="_Toc36051108" w:history="1">
             <w:r>
               <w:rPr>
                 <w:rStyle w:val="a9"/>
@@ -4487,7 +4573,7 @@
                 <w:noProof/>
                 <w:webHidden/>
               </w:rPr>
-              <w:instrText xml:space="preserve"> PAGEREF _Toc36030948 \h </w:instrText>
+              <w:instrText xml:space="preserve"> PAGEREF _Toc36051108 \h </w:instrText>
             </w:r>
             <w:r>
               <w:rPr>
@@ -4507,7 +4593,7 @@
                 <w:noProof/>
                 <w:webHidden/>
               </w:rPr>
-              <w:t>38</w:t>
+              <w:t>39</w:t>
             </w:r>
             <w:r>
               <w:rPr>
@@ -4533,7 +4619,7 @@
               <w:szCs w:val="22"/>
             </w:rPr>
           </w:pPr>
-          <w:hyperlink w:anchor="_Toc36030949" w:history="1">
+          <w:hyperlink w:anchor="_Toc36051109" w:history="1">
             <w:r>
               <w:rPr>
                 <w:rStyle w:val="a9"/>
@@ -4567,7 +4653,7 @@
                 <w:noProof/>
                 <w:webHidden/>
               </w:rPr>
-              <w:instrText xml:space="preserve"> PAGEREF _Toc36030949 \h </w:instrText>
+              <w:instrText xml:space="preserve"> PAGEREF _Toc36051109 \h </w:instrText>
             </w:r>
             <w:r>
               <w:rPr>
@@ -4587,7 +4673,7 @@
                 <w:noProof/>
                 <w:webHidden/>
               </w:rPr>
-              <w:t>40</w:t>
+              <w:t>41</w:t>
             </w:r>
             <w:r>
               <w:rPr>
@@ -4613,7 +4699,7 @@
               <w:szCs w:val="22"/>
             </w:rPr>
           </w:pPr>
-          <w:hyperlink w:anchor="_Toc36030950" w:history="1">
+          <w:hyperlink w:anchor="_Toc36051110" w:history="1">
             <w:r>
               <w:rPr>
                 <w:rStyle w:val="a9"/>
@@ -4647,7 +4733,7 @@
                 <w:noProof/>
                 <w:webHidden/>
               </w:rPr>
-              <w:instrText xml:space="preserve"> PAGEREF _Toc36030950 \h </w:instrText>
+              <w:instrText xml:space="preserve"> PAGEREF _Toc36051110 \h </w:instrText>
             </w:r>
             <w:r>
               <w:rPr>
@@ -4667,7 +4753,7 @@
                 <w:noProof/>
                 <w:webHidden/>
               </w:rPr>
-              <w:t>41</w:t>
+              <w:t>42</w:t>
             </w:r>
             <w:r>
               <w:rPr>
@@ -4990,10 +5076,10 @@
       <w:pPr>
         <w:pStyle w:val="1"/>
       </w:pPr>
-      <w:bookmarkStart w:id="0" w:name="_Toc35427385"/>
-      <w:bookmarkStart w:id="1" w:name="_Toc35433918"/>
-      <w:bookmarkStart w:id="2" w:name="_Toc35434061"/>
-      <w:bookmarkStart w:id="3" w:name="_Toc36030904"/>
+      <w:bookmarkStart w:id="1" w:name="_Toc35427385"/>
+      <w:bookmarkStart w:id="2" w:name="_Toc35433918"/>
+      <w:bookmarkStart w:id="3" w:name="_Toc35434061"/>
+      <w:bookmarkStart w:id="4" w:name="_Toc36051063"/>
       <w:r>
         <w:lastRenderedPageBreak/>
         <w:t>1</w:t>
@@ -5001,10 +5087,10 @@
       <w:r>
         <w:t>介绍</w:t>
       </w:r>
-      <w:bookmarkEnd w:id="0"/>
       <w:bookmarkEnd w:id="1"/>
       <w:bookmarkEnd w:id="2"/>
       <w:bookmarkEnd w:id="3"/>
+      <w:bookmarkEnd w:id="4"/>
     </w:p>
     <w:p>
       <w:pPr>
@@ -5087,7 +5173,7 @@
       <w:pPr>
         <w:pStyle w:val="2"/>
       </w:pPr>
-      <w:bookmarkStart w:id="4" w:name="_Toc36030905"/>
+      <w:bookmarkStart w:id="5" w:name="_Toc36051064"/>
       <w:r>
         <w:rPr>
           <w:rFonts w:hint="eastAsia"/>
@@ -5103,7 +5189,7 @@
         </w:rPr>
         <w:t>版本</w:t>
       </w:r>
-      <w:bookmarkEnd w:id="4"/>
+      <w:bookmarkEnd w:id="5"/>
     </w:p>
     <w:p>
       <w:pPr>
@@ -5120,9 +5206,9 @@
       <w:pPr>
         <w:pStyle w:val="2"/>
       </w:pPr>
-      <w:bookmarkStart w:id="5" w:name="_Toc35433920"/>
-      <w:bookmarkStart w:id="6" w:name="_Toc35434063"/>
-      <w:bookmarkStart w:id="7" w:name="_Toc36030906"/>
+      <w:bookmarkStart w:id="6" w:name="_Toc35433920"/>
+      <w:bookmarkStart w:id="7" w:name="_Toc35434063"/>
+      <w:bookmarkStart w:id="8" w:name="_Toc36051065"/>
       <w:r>
         <w:t xml:space="preserve">1.2 </w:t>
       </w:r>
@@ -5144,9 +5230,9 @@
         </w:rPr>
         <w:t>特性</w:t>
       </w:r>
-      <w:bookmarkEnd w:id="5"/>
       <w:bookmarkEnd w:id="6"/>
       <w:bookmarkEnd w:id="7"/>
+      <w:bookmarkEnd w:id="8"/>
     </w:p>
     <w:p>
       <w:pPr>
@@ -5339,7 +5425,7 @@
       <w:pPr>
         <w:pStyle w:val="1"/>
       </w:pPr>
-      <w:bookmarkStart w:id="8" w:name="_Toc36030907"/>
+      <w:bookmarkStart w:id="9" w:name="_Toc36051066"/>
       <w:r>
         <w:rPr>
           <w:rFonts w:hint="eastAsia"/>
@@ -5361,7 +5447,7 @@
         </w:rPr>
         <w:t>与连接</w:t>
       </w:r>
-      <w:bookmarkEnd w:id="8"/>
+      <w:bookmarkEnd w:id="9"/>
     </w:p>
     <w:p>
       <w:pPr>
@@ -5378,531 +5464,7 @@
       <w:pPr>
         <w:pStyle w:val="2"/>
       </w:pPr>
-      <w:bookmarkStart w:id="9" w:name="_Toc36030908"/>
-      <w:r>
-        <w:rPr>
-          <w:rFonts w:hint="eastAsia"/>
-        </w:rPr>
-        <w:t>2</w:t>
-      </w:r>
-      <w:r>
-        <w:t xml:space="preserve">.1 </w:t>
-      </w:r>
-      <w:r>
-        <w:rPr>
-          <w:rFonts w:hint="eastAsia"/>
-        </w:rPr>
-        <w:t>与</w:t>
-      </w:r>
-      <w:r>
-        <w:rPr>
-          <w:rFonts w:hint="eastAsia"/>
-        </w:rPr>
-        <w:t>Bio</w:t>
-      </w:r>
-      <w:r>
-        <w:t>JN</w:t>
-      </w:r>
-      <w:r>
-        <w:rPr>
-          <w:rFonts w:hint="eastAsia"/>
-        </w:rPr>
-        <w:t>配合使用的计算机准则</w:t>
-      </w:r>
-      <w:bookmarkEnd w:id="9"/>
-    </w:p>
-    <w:p>
-      <w:pPr>
-        <w:ind w:firstLine="440"/>
-      </w:pPr>
-      <w:r>
-        <w:rPr>
-          <w:rFonts w:hint="eastAsia"/>
-        </w:rPr>
-        <w:t>运行</w:t>
-      </w:r>
-      <w:r>
-        <w:rPr>
-          <w:rFonts w:hint="eastAsia"/>
-        </w:rPr>
-        <w:t>Microsoft Windows</w:t>
-      </w:r>
-      <w:r>
-        <w:t>7</w:t>
-      </w:r>
-      <w:r>
-        <w:rPr>
-          <w:rFonts w:hint="eastAsia"/>
-        </w:rPr>
-        <w:t>、</w:t>
-      </w:r>
-      <w:r>
-        <w:rPr>
-          <w:rFonts w:hint="eastAsia"/>
-        </w:rPr>
-        <w:t>Microsoft Windows</w:t>
-      </w:r>
-      <w:r>
-        <w:t>8</w:t>
-      </w:r>
-      <w:r>
-        <w:rPr>
-          <w:rFonts w:hint="eastAsia"/>
-        </w:rPr>
-        <w:t>或</w:t>
-      </w:r>
-      <w:r>
-        <w:rPr>
-          <w:rFonts w:hint="eastAsia"/>
-        </w:rPr>
-        <w:t>Windows</w:t>
-      </w:r>
-      <w:r>
-        <w:t xml:space="preserve">10 </w:t>
-      </w:r>
-      <w:r>
-        <w:rPr>
-          <w:rFonts w:hint="eastAsia"/>
-        </w:rPr>
-        <w:t>Business / Professional</w:t>
-      </w:r>
-      <w:r>
-        <w:rPr>
-          <w:rFonts w:hint="eastAsia"/>
-        </w:rPr>
-        <w:lastRenderedPageBreak/>
-        <w:t>（</w:t>
-      </w:r>
-      <w:r>
-        <w:rPr>
-          <w:rFonts w:hint="eastAsia"/>
-        </w:rPr>
-        <w:t>32</w:t>
-      </w:r>
-      <w:r>
-        <w:rPr>
-          <w:rFonts w:hint="eastAsia"/>
-        </w:rPr>
-        <w:t>位或</w:t>
-      </w:r>
-      <w:r>
-        <w:rPr>
-          <w:rFonts w:hint="eastAsia"/>
-        </w:rPr>
-        <w:t>64</w:t>
-      </w:r>
-      <w:r>
-        <w:rPr>
-          <w:rFonts w:hint="eastAsia"/>
-        </w:rPr>
-        <w:t>位）的台式机或便携式计算机，英特尔或</w:t>
-      </w:r>
-      <w:r>
-        <w:rPr>
-          <w:rFonts w:hint="eastAsia"/>
-        </w:rPr>
-        <w:t>AMD</w:t>
-      </w:r>
-      <w:r>
-        <w:rPr>
-          <w:rFonts w:hint="eastAsia"/>
-        </w:rPr>
-        <w:t>处理器，理想情况下，其双核或四核处理器的工作频率为</w:t>
-      </w:r>
-      <w:r>
-        <w:rPr>
-          <w:rFonts w:hint="eastAsia"/>
-        </w:rPr>
-        <w:t>2GHz</w:t>
-      </w:r>
-      <w:r>
-        <w:rPr>
-          <w:rFonts w:hint="eastAsia"/>
-        </w:rPr>
-        <w:t>或更高，这是多生物反应器应用程序的现实标准。</w:t>
-      </w:r>
-      <w:r>
-        <w:rPr>
-          <w:rFonts w:hint="eastAsia"/>
-        </w:rPr>
-        <w:t xml:space="preserve"> </w:t>
-      </w:r>
-      <w:r>
-        <w:rPr>
-          <w:rFonts w:hint="eastAsia"/>
-        </w:rPr>
-        <w:t>内存至少需要</w:t>
-      </w:r>
-      <w:r>
-        <w:rPr>
-          <w:rFonts w:hint="eastAsia"/>
-        </w:rPr>
-        <w:t>4GB RAM</w:t>
-      </w:r>
-      <w:r>
-        <w:rPr>
-          <w:rFonts w:hint="eastAsia"/>
-        </w:rPr>
-        <w:t>，</w:t>
-      </w:r>
-      <w:r>
-        <w:rPr>
-          <w:rFonts w:hint="eastAsia"/>
-        </w:rPr>
-        <w:t>程序和配置文件至少有</w:t>
-      </w:r>
-      <w:r>
-        <w:rPr>
-          <w:rFonts w:hint="eastAsia"/>
-        </w:rPr>
-        <w:t>150MB</w:t>
-      </w:r>
-      <w:r>
-        <w:rPr>
-          <w:rFonts w:hint="eastAsia"/>
-        </w:rPr>
-        <w:t>可用硬盘空间（其中大部分用于数据存储）</w:t>
-      </w:r>
-      <w:r>
-        <w:rPr>
-          <w:rFonts w:hint="eastAsia"/>
-        </w:rPr>
-        <w:t>。</w:t>
-      </w:r>
-      <w:r>
-        <w:rPr>
-          <w:rFonts w:hint="eastAsia"/>
-        </w:rPr>
-        <w:t>至少</w:t>
-      </w:r>
-      <w:r>
-        <w:rPr>
-          <w:rFonts w:hint="eastAsia"/>
-        </w:rPr>
-        <w:t>1</w:t>
-      </w:r>
-      <w:r>
-        <w:rPr>
-          <w:rFonts w:hint="eastAsia"/>
-        </w:rPr>
-        <w:t>个用于串行（</w:t>
-      </w:r>
-      <w:r>
-        <w:rPr>
-          <w:rFonts w:hint="eastAsia"/>
-        </w:rPr>
-        <w:t>RS232</w:t>
-      </w:r>
-      <w:r>
-        <w:rPr>
-          <w:rFonts w:hint="eastAsia"/>
-        </w:rPr>
-        <w:t>）</w:t>
-      </w:r>
-      <w:r>
-        <w:rPr>
-          <w:rFonts w:hint="eastAsia"/>
-        </w:rPr>
-        <w:t>COM</w:t>
-      </w:r>
-      <w:r>
-        <w:rPr>
-          <w:rFonts w:hint="eastAsia"/>
-        </w:rPr>
-        <w:t>端口。对于通过串行连接进行通信的其他生物反应器和</w:t>
-      </w:r>
-      <w:r>
-        <w:rPr>
-          <w:rFonts w:hint="eastAsia"/>
-        </w:rPr>
-        <w:t>/</w:t>
-      </w:r>
-      <w:r>
-        <w:rPr>
-          <w:rFonts w:hint="eastAsia"/>
-        </w:rPr>
-        <w:t>或外围设备，可能需要多个端口</w:t>
-      </w:r>
-      <w:r>
-        <w:rPr>
-          <w:rFonts w:hint="eastAsia"/>
-        </w:rPr>
-        <w:t>。</w:t>
-      </w:r>
-      <w:r>
-        <w:rPr>
-          <w:rFonts w:hint="eastAsia"/>
-        </w:rPr>
-        <w:t>以太网网络连接</w:t>
-      </w:r>
-      <w:r>
-        <w:rPr>
-          <w:rFonts w:hint="eastAsia"/>
-        </w:rPr>
-        <w:t>10/100</w:t>
-      </w:r>
-      <w:r>
-        <w:rPr>
-          <w:rFonts w:hint="eastAsia"/>
-        </w:rPr>
-        <w:t>或千兆位</w:t>
-      </w:r>
-      <w:r>
-        <w:rPr>
-          <w:rFonts w:hint="eastAsia"/>
-        </w:rPr>
-        <w:t>（用于提供云服务）</w:t>
-      </w:r>
-      <w:r>
-        <w:rPr>
-          <w:rFonts w:hint="eastAsia"/>
-        </w:rPr>
-        <w:t>以及合适的路由器。如果连接到</w:t>
-      </w:r>
-      <w:r>
-        <w:rPr>
-          <w:rFonts w:hint="eastAsia"/>
-        </w:rPr>
-        <w:t>其他</w:t>
-      </w:r>
-      <w:r>
-        <w:rPr>
-          <w:rFonts w:hint="eastAsia"/>
-        </w:rPr>
-        <w:t>的络，则必须检查设置，权限和排除项，以确保</w:t>
-      </w:r>
-      <w:r>
-        <w:t>B</w:t>
-      </w:r>
-      <w:r>
-        <w:rPr>
-          <w:rFonts w:hint="eastAsia"/>
-        </w:rPr>
-        <w:t>io</w:t>
-      </w:r>
-      <w:r>
-        <w:t>JN</w:t>
-      </w:r>
-      <w:r>
-        <w:rPr>
-          <w:rFonts w:hint="eastAsia"/>
-        </w:rPr>
-        <w:t>可以正常工作</w:t>
-      </w:r>
-      <w:r>
-        <w:rPr>
-          <w:rFonts w:hint="eastAsia"/>
-        </w:rPr>
-        <w:t>，若无以太网，则只提供单机服务。</w:t>
-      </w:r>
-    </w:p>
-    <w:p>
-      <w:pPr>
-        <w:pStyle w:val="2"/>
-      </w:pPr>
-      <w:bookmarkStart w:id="10" w:name="_Toc36030909"/>
-      <w:r>
-        <w:t xml:space="preserve">2.2 </w:t>
-      </w:r>
-      <w:r>
-        <w:rPr>
-          <w:rFonts w:hint="eastAsia"/>
-        </w:rPr>
-        <w:t>连接</w:t>
-      </w:r>
-      <w:r>
-        <w:rPr>
-          <w:rFonts w:hint="eastAsia"/>
-        </w:rPr>
-        <w:t>设备</w:t>
-      </w:r>
-      <w:bookmarkEnd w:id="10"/>
-    </w:p>
-    <w:p>
-      <w:pPr>
-        <w:ind w:firstLine="440"/>
-      </w:pPr>
-      <w:r>
-        <w:rPr>
-          <w:rFonts w:hint="eastAsia"/>
-        </w:rPr>
-        <w:t>单反应器连接：</w:t>
-      </w:r>
-    </w:p>
-    <w:p>
-      <w:pPr>
-        <w:ind w:firstLine="440"/>
-      </w:pPr>
-      <w:r>
-        <w:rPr>
-          <w:rFonts w:hint="eastAsia"/>
-        </w:rPr>
-        <w:t>略</w:t>
-      </w:r>
-    </w:p>
-    <w:p>
-      <w:pPr>
-        <w:ind w:firstLine="440"/>
-      </w:pPr>
-      <w:r>
-        <w:rPr>
-          <w:rFonts w:hint="eastAsia"/>
-        </w:rPr>
-        <w:t>多反应器连接：</w:t>
-      </w:r>
-    </w:p>
-    <w:p>
-      <w:pPr>
-        <w:ind w:firstLine="440"/>
-      </w:pPr>
-      <w:r>
-        <w:rPr>
-          <w:rFonts w:hint="eastAsia"/>
-        </w:rPr>
-        <w:t>略</w:t>
-      </w:r>
-    </w:p>
-    <w:p>
-      <w:pPr>
-        <w:ind w:firstLine="440"/>
-      </w:pPr>
-      <w:r>
-        <w:rPr>
-          <w:rFonts w:hint="eastAsia"/>
-        </w:rPr>
-        <w:t>外围设备连接：</w:t>
-      </w:r>
-    </w:p>
-    <w:p>
-      <w:pPr>
-        <w:ind w:firstLine="440"/>
-      </w:pPr>
-      <w:r>
-        <w:rPr>
-          <w:rFonts w:hint="eastAsia"/>
-        </w:rPr>
-        <w:t>略</w:t>
-      </w:r>
-    </w:p>
-    <w:p>
-      <w:pPr>
-        <w:pStyle w:val="2"/>
-      </w:pPr>
-      <w:bookmarkStart w:id="11" w:name="_Toc36030910"/>
-      <w:r>
-        <w:t>2.3</w:t>
-      </w:r>
-      <w:r>
-        <w:rPr>
-          <w:rFonts w:hint="eastAsia"/>
-        </w:rPr>
-        <w:t>安装后配置</w:t>
-      </w:r>
-      <w:r>
-        <w:rPr>
-          <w:rFonts w:hint="eastAsia"/>
-        </w:rPr>
-        <w:t>Bio</w:t>
-      </w:r>
-      <w:r>
-        <w:t>JN</w:t>
-      </w:r>
-      <w:bookmarkEnd w:id="11"/>
-    </w:p>
-    <w:p>
-      <w:pPr>
-        <w:ind w:firstLine="440"/>
-      </w:pPr>
-      <w:r>
-        <w:rPr>
-          <w:rFonts w:hint="eastAsia"/>
-        </w:rPr>
-        <w:t>略</w:t>
-      </w:r>
-    </w:p>
-    <w:p>
-      <w:pPr>
-        <w:pStyle w:val="2"/>
-      </w:pPr>
-      <w:bookmarkStart w:id="12" w:name="_Toc36030911"/>
-      <w:r>
-        <w:rPr>
-          <w:rFonts w:hint="eastAsia"/>
-        </w:rPr>
-        <w:t>2</w:t>
-      </w:r>
-      <w:r>
-        <w:t xml:space="preserve">.4 </w:t>
-      </w:r>
-      <w:r>
-        <w:rPr>
-          <w:rFonts w:hint="eastAsia"/>
-        </w:rPr>
-        <w:t>手动</w:t>
-      </w:r>
-      <w:r>
-        <w:t>DDE</w:t>
-      </w:r>
-      <w:r>
-        <w:rPr>
-          <w:rFonts w:hint="eastAsia"/>
-        </w:rPr>
-        <w:t>绑定</w:t>
-      </w:r>
-      <w:bookmarkEnd w:id="12"/>
-    </w:p>
-    <w:p>
-      <w:pPr>
-        <w:ind w:firstLine="440"/>
-      </w:pPr>
-      <w:r>
-        <w:rPr>
-          <w:rFonts w:hint="eastAsia"/>
-        </w:rPr>
-        <w:t>略</w:t>
-      </w:r>
-    </w:p>
-    <w:p>
-      <w:pPr>
-        <w:pStyle w:val="3"/>
-      </w:pPr>
-      <w:bookmarkStart w:id="13" w:name="_Toc36030912"/>
-      <w:r>
-        <w:rPr>
-          <w:rFonts w:hint="eastAsia"/>
-        </w:rPr>
-        <w:t>2</w:t>
-      </w:r>
-      <w:r>
-        <w:t xml:space="preserve">.4.1 </w:t>
-      </w:r>
-      <w:r>
-        <w:t>DDE</w:t>
-      </w:r>
-      <w:r>
-        <w:rPr>
-          <w:rFonts w:hint="eastAsia"/>
-        </w:rPr>
-        <w:t>绑定规则</w:t>
-      </w:r>
-      <w:bookmarkEnd w:id="13"/>
-    </w:p>
-    <w:p>
-      <w:pPr>
-        <w:ind w:firstLine="440"/>
-      </w:pPr>
-      <w:r>
-        <w:rPr>
-          <w:rFonts w:hint="eastAsia"/>
-        </w:rPr>
-        <w:t>略</w:t>
-      </w:r>
-    </w:p>
-    <w:p>
-      <w:pPr>
-        <w:pStyle w:val="3"/>
-      </w:pPr>
-      <w:bookmarkStart w:id="14" w:name="_Toc36030913"/>
+      <w:bookmarkStart w:id="10" w:name="_Toc36051067"/>
       <w:r>
         <w:rPr>
           <w:rFonts w:hint="eastAsia"/>
@@ -5911,6 +5473,530 @@
         <w:t>2</w:t>
       </w:r>
       <w:r>
+        <w:t xml:space="preserve">.1 </w:t>
+      </w:r>
+      <w:r>
+        <w:rPr>
+          <w:rFonts w:hint="eastAsia"/>
+        </w:rPr>
+        <w:t>与</w:t>
+      </w:r>
+      <w:r>
+        <w:rPr>
+          <w:rFonts w:hint="eastAsia"/>
+        </w:rPr>
+        <w:t>Bio</w:t>
+      </w:r>
+      <w:r>
+        <w:t>JN</w:t>
+      </w:r>
+      <w:r>
+        <w:rPr>
+          <w:rFonts w:hint="eastAsia"/>
+        </w:rPr>
+        <w:t>配合使用的计算机准则</w:t>
+      </w:r>
+      <w:bookmarkEnd w:id="10"/>
+    </w:p>
+    <w:p>
+      <w:pPr>
+        <w:ind w:firstLine="440"/>
+      </w:pPr>
+      <w:r>
+        <w:rPr>
+          <w:rFonts w:hint="eastAsia"/>
+        </w:rPr>
+        <w:t>运行</w:t>
+      </w:r>
+      <w:r>
+        <w:rPr>
+          <w:rFonts w:hint="eastAsia"/>
+        </w:rPr>
+        <w:t>Microsoft Windows</w:t>
+      </w:r>
+      <w:r>
+        <w:t>7</w:t>
+      </w:r>
+      <w:r>
+        <w:rPr>
+          <w:rFonts w:hint="eastAsia"/>
+        </w:rPr>
+        <w:t>、</w:t>
+      </w:r>
+      <w:r>
+        <w:rPr>
+          <w:rFonts w:hint="eastAsia"/>
+        </w:rPr>
+        <w:t>Microsoft Windows</w:t>
+      </w:r>
+      <w:r>
+        <w:t>8</w:t>
+      </w:r>
+      <w:r>
+        <w:rPr>
+          <w:rFonts w:hint="eastAsia"/>
+        </w:rPr>
+        <w:t>或</w:t>
+      </w:r>
+      <w:r>
+        <w:rPr>
+          <w:rFonts w:hint="eastAsia"/>
+        </w:rPr>
+        <w:t>Windows</w:t>
+      </w:r>
+      <w:r>
+        <w:t xml:space="preserve">10 </w:t>
+      </w:r>
+      <w:r>
+        <w:rPr>
+          <w:rFonts w:hint="eastAsia"/>
+        </w:rPr>
+        <w:t>Business / Professional</w:t>
+      </w:r>
+      <w:r>
+        <w:rPr>
+          <w:rFonts w:hint="eastAsia"/>
+        </w:rPr>
+        <w:t>（</w:t>
+      </w:r>
+      <w:r>
+        <w:rPr>
+          <w:rFonts w:hint="eastAsia"/>
+        </w:rPr>
+        <w:t>32</w:t>
+      </w:r>
+      <w:r>
+        <w:rPr>
+          <w:rFonts w:hint="eastAsia"/>
+        </w:rPr>
+        <w:t>位或</w:t>
+      </w:r>
+      <w:r>
+        <w:rPr>
+          <w:rFonts w:hint="eastAsia"/>
+        </w:rPr>
+        <w:t>64</w:t>
+      </w:r>
+      <w:r>
+        <w:rPr>
+          <w:rFonts w:hint="eastAsia"/>
+        </w:rPr>
+        <w:t>位）的台式机或便携式计算机，英特尔或</w:t>
+      </w:r>
+      <w:r>
+        <w:rPr>
+          <w:rFonts w:hint="eastAsia"/>
+        </w:rPr>
+        <w:t>AMD</w:t>
+      </w:r>
+      <w:r>
+        <w:rPr>
+          <w:rFonts w:hint="eastAsia"/>
+        </w:rPr>
+        <w:t>处理器，理想情况下，其双核或四核处理器的工作频率为</w:t>
+      </w:r>
+      <w:r>
+        <w:rPr>
+          <w:rFonts w:hint="eastAsia"/>
+        </w:rPr>
+        <w:t>2GHz</w:t>
+      </w:r>
+      <w:r>
+        <w:rPr>
+          <w:rFonts w:hint="eastAsia"/>
+        </w:rPr>
+        <w:t>或更高，这是多生物反应器应用程序的现实标准。</w:t>
+      </w:r>
+      <w:r>
+        <w:rPr>
+          <w:rFonts w:hint="eastAsia"/>
+        </w:rPr>
+        <w:t xml:space="preserve"> </w:t>
+      </w:r>
+      <w:r>
+        <w:rPr>
+          <w:rFonts w:hint="eastAsia"/>
+        </w:rPr>
+        <w:t>内存至少需要</w:t>
+      </w:r>
+      <w:r>
+        <w:rPr>
+          <w:rFonts w:hint="eastAsia"/>
+        </w:rPr>
+        <w:t>4GB RAM</w:t>
+      </w:r>
+      <w:r>
+        <w:rPr>
+          <w:rFonts w:hint="eastAsia"/>
+        </w:rPr>
+        <w:t>，</w:t>
+      </w:r>
+      <w:r>
+        <w:rPr>
+          <w:rFonts w:hint="eastAsia"/>
+        </w:rPr>
+        <w:t>程序和配置文件至少有</w:t>
+      </w:r>
+      <w:r>
+        <w:rPr>
+          <w:rFonts w:hint="eastAsia"/>
+        </w:rPr>
+        <w:t>150MB</w:t>
+      </w:r>
+      <w:r>
+        <w:rPr>
+          <w:rFonts w:hint="eastAsia"/>
+        </w:rPr>
+        <w:t>可用硬盘空间（其中大部分用于数据存储）</w:t>
+      </w:r>
+      <w:r>
+        <w:rPr>
+          <w:rFonts w:hint="eastAsia"/>
+        </w:rPr>
+        <w:t>。</w:t>
+      </w:r>
+      <w:r>
+        <w:rPr>
+          <w:rFonts w:hint="eastAsia"/>
+        </w:rPr>
+        <w:t>至少</w:t>
+      </w:r>
+      <w:r>
+        <w:rPr>
+          <w:rFonts w:hint="eastAsia"/>
+        </w:rPr>
+        <w:t>1</w:t>
+      </w:r>
+      <w:r>
+        <w:rPr>
+          <w:rFonts w:hint="eastAsia"/>
+        </w:rPr>
+        <w:t>个用于串行（</w:t>
+      </w:r>
+      <w:r>
+        <w:rPr>
+          <w:rFonts w:hint="eastAsia"/>
+        </w:rPr>
+        <w:t>RS232</w:t>
+      </w:r>
+      <w:r>
+        <w:rPr>
+          <w:rFonts w:hint="eastAsia"/>
+        </w:rPr>
+        <w:t>）</w:t>
+      </w:r>
+      <w:r>
+        <w:rPr>
+          <w:rFonts w:hint="eastAsia"/>
+        </w:rPr>
+        <w:t>COM</w:t>
+      </w:r>
+      <w:r>
+        <w:rPr>
+          <w:rFonts w:hint="eastAsia"/>
+        </w:rPr>
+        <w:t>端口。对于通过串行连接进行通信的其他生物反应器和</w:t>
+      </w:r>
+      <w:r>
+        <w:rPr>
+          <w:rFonts w:hint="eastAsia"/>
+        </w:rPr>
+        <w:t>/</w:t>
+      </w:r>
+      <w:r>
+        <w:rPr>
+          <w:rFonts w:hint="eastAsia"/>
+        </w:rPr>
+        <w:t>或外围设备，可能需要多个端口</w:t>
+      </w:r>
+      <w:r>
+        <w:rPr>
+          <w:rFonts w:hint="eastAsia"/>
+        </w:rPr>
+        <w:t>。</w:t>
+      </w:r>
+      <w:r>
+        <w:rPr>
+          <w:rFonts w:hint="eastAsia"/>
+        </w:rPr>
+        <w:t>以太网网络连接</w:t>
+      </w:r>
+      <w:r>
+        <w:rPr>
+          <w:rFonts w:hint="eastAsia"/>
+        </w:rPr>
+        <w:t>10/100</w:t>
+      </w:r>
+      <w:r>
+        <w:rPr>
+          <w:rFonts w:hint="eastAsia"/>
+        </w:rPr>
+        <w:t>或千兆位</w:t>
+      </w:r>
+      <w:r>
+        <w:rPr>
+          <w:rFonts w:hint="eastAsia"/>
+        </w:rPr>
+        <w:t>（用于提供云服务）</w:t>
+      </w:r>
+      <w:r>
+        <w:rPr>
+          <w:rFonts w:hint="eastAsia"/>
+        </w:rPr>
+        <w:t>以及合适的路由器。如果连接到</w:t>
+      </w:r>
+      <w:r>
+        <w:rPr>
+          <w:rFonts w:hint="eastAsia"/>
+        </w:rPr>
+        <w:t>其他</w:t>
+      </w:r>
+      <w:r>
+        <w:rPr>
+          <w:rFonts w:hint="eastAsia"/>
+        </w:rPr>
+        <w:t>的络，则必须检查设置，权限和排除项，以确保</w:t>
+      </w:r>
+      <w:r>
+        <w:t>B</w:t>
+      </w:r>
+      <w:r>
+        <w:rPr>
+          <w:rFonts w:hint="eastAsia"/>
+        </w:rPr>
+        <w:t>io</w:t>
+      </w:r>
+      <w:r>
+        <w:t>JN</w:t>
+      </w:r>
+      <w:r>
+        <w:rPr>
+          <w:rFonts w:hint="eastAsia"/>
+        </w:rPr>
+        <w:t>可以正常工作</w:t>
+      </w:r>
+      <w:r>
+        <w:rPr>
+          <w:rFonts w:hint="eastAsia"/>
+        </w:rPr>
+        <w:t>，若无以太网，则只提供单机服务。</w:t>
+      </w:r>
+    </w:p>
+    <w:p>
+      <w:pPr>
+        <w:pStyle w:val="2"/>
+      </w:pPr>
+      <w:bookmarkStart w:id="11" w:name="_Toc36051068"/>
+      <w:r>
+        <w:t xml:space="preserve">2.2 </w:t>
+      </w:r>
+      <w:r>
+        <w:rPr>
+          <w:rFonts w:hint="eastAsia"/>
+        </w:rPr>
+        <w:t>连接</w:t>
+      </w:r>
+      <w:r>
+        <w:rPr>
+          <w:rFonts w:hint="eastAsia"/>
+        </w:rPr>
+        <w:t>设备</w:t>
+      </w:r>
+      <w:bookmarkEnd w:id="11"/>
+    </w:p>
+    <w:p>
+      <w:pPr>
+        <w:ind w:firstLine="440"/>
+      </w:pPr>
+      <w:r>
+        <w:rPr>
+          <w:rFonts w:hint="eastAsia"/>
+        </w:rPr>
+        <w:t>单反应器连接：</w:t>
+      </w:r>
+    </w:p>
+    <w:p>
+      <w:pPr>
+        <w:ind w:firstLine="440"/>
+      </w:pPr>
+      <w:r>
+        <w:rPr>
+          <w:rFonts w:hint="eastAsia"/>
+        </w:rPr>
+        <w:t>略</w:t>
+      </w:r>
+    </w:p>
+    <w:p>
+      <w:pPr>
+        <w:ind w:firstLine="440"/>
+      </w:pPr>
+      <w:r>
+        <w:rPr>
+          <w:rFonts w:hint="eastAsia"/>
+        </w:rPr>
+        <w:t>多反应器连接：</w:t>
+      </w:r>
+    </w:p>
+    <w:p>
+      <w:pPr>
+        <w:ind w:firstLine="440"/>
+      </w:pPr>
+      <w:r>
+        <w:rPr>
+          <w:rFonts w:hint="eastAsia"/>
+        </w:rPr>
+        <w:t>略</w:t>
+      </w:r>
+    </w:p>
+    <w:p>
+      <w:pPr>
+        <w:ind w:firstLine="440"/>
+      </w:pPr>
+      <w:r>
+        <w:rPr>
+          <w:rFonts w:hint="eastAsia"/>
+        </w:rPr>
+        <w:t>外围设备连接：</w:t>
+      </w:r>
+    </w:p>
+    <w:p>
+      <w:pPr>
+        <w:ind w:firstLine="440"/>
+      </w:pPr>
+      <w:r>
+        <w:rPr>
+          <w:rFonts w:hint="eastAsia"/>
+        </w:rPr>
+        <w:t>略</w:t>
+      </w:r>
+    </w:p>
+    <w:p>
+      <w:pPr>
+        <w:pStyle w:val="2"/>
+      </w:pPr>
+      <w:bookmarkStart w:id="12" w:name="_Toc36051069"/>
+      <w:r>
+        <w:t>2.3</w:t>
+      </w:r>
+      <w:r>
+        <w:rPr>
+          <w:rFonts w:hint="eastAsia"/>
+        </w:rPr>
+        <w:t>安装后配置</w:t>
+      </w:r>
+      <w:r>
+        <w:rPr>
+          <w:rFonts w:hint="eastAsia"/>
+        </w:rPr>
+        <w:t>Bio</w:t>
+      </w:r>
+      <w:r>
+        <w:t>JN</w:t>
+      </w:r>
+      <w:bookmarkEnd w:id="12"/>
+    </w:p>
+    <w:p>
+      <w:pPr>
+        <w:ind w:firstLine="440"/>
+      </w:pPr>
+      <w:r>
+        <w:rPr>
+          <w:rFonts w:hint="eastAsia"/>
+        </w:rPr>
+        <w:t>略</w:t>
+      </w:r>
+    </w:p>
+    <w:p>
+      <w:pPr>
+        <w:pStyle w:val="2"/>
+      </w:pPr>
+      <w:bookmarkStart w:id="13" w:name="_Toc36051070"/>
+      <w:r>
+        <w:rPr>
+          <w:rFonts w:hint="eastAsia"/>
+        </w:rPr>
+        <w:t>2</w:t>
+      </w:r>
+      <w:r>
+        <w:t xml:space="preserve">.4 </w:t>
+      </w:r>
+      <w:r>
+        <w:rPr>
+          <w:rFonts w:hint="eastAsia"/>
+        </w:rPr>
+        <w:t>手动</w:t>
+      </w:r>
+      <w:r>
+        <w:t>DDE</w:t>
+      </w:r>
+      <w:r>
+        <w:rPr>
+          <w:rFonts w:hint="eastAsia"/>
+        </w:rPr>
+        <w:t>绑定</w:t>
+      </w:r>
+      <w:bookmarkEnd w:id="13"/>
+    </w:p>
+    <w:p>
+      <w:pPr>
+        <w:ind w:firstLine="440"/>
+      </w:pPr>
+      <w:r>
+        <w:rPr>
+          <w:rFonts w:hint="eastAsia"/>
+        </w:rPr>
+        <w:t>略</w:t>
+      </w:r>
+    </w:p>
+    <w:p>
+      <w:pPr>
+        <w:pStyle w:val="3"/>
+      </w:pPr>
+      <w:bookmarkStart w:id="14" w:name="_Toc36051071"/>
+      <w:r>
+        <w:rPr>
+          <w:rFonts w:hint="eastAsia"/>
+        </w:rPr>
+        <w:lastRenderedPageBreak/>
+        <w:t>2</w:t>
+      </w:r>
+      <w:r>
+        <w:t xml:space="preserve">.4.1 </w:t>
+      </w:r>
+      <w:r>
+        <w:t>DDE</w:t>
+      </w:r>
+      <w:r>
+        <w:rPr>
+          <w:rFonts w:hint="eastAsia"/>
+        </w:rPr>
+        <w:t>绑定规则</w:t>
+      </w:r>
+      <w:bookmarkEnd w:id="14"/>
+    </w:p>
+    <w:p>
+      <w:pPr>
+        <w:ind w:firstLine="440"/>
+      </w:pPr>
+      <w:r>
+        <w:rPr>
+          <w:rFonts w:hint="eastAsia"/>
+        </w:rPr>
+        <w:t>略</w:t>
+      </w:r>
+    </w:p>
+    <w:p>
+      <w:pPr>
+        <w:pStyle w:val="3"/>
+      </w:pPr>
+      <w:bookmarkStart w:id="15" w:name="_Toc36051072"/>
+      <w:r>
+        <w:rPr>
+          <w:rFonts w:hint="eastAsia"/>
+        </w:rPr>
+        <w:t>2</w:t>
+      </w:r>
+      <w:r>
         <w:t xml:space="preserve">.4.2 </w:t>
       </w:r>
       <w:r>
@@ -5919,7 +6005,7 @@
         </w:rPr>
         <w:t>具体步骤</w:t>
       </w:r>
-      <w:bookmarkEnd w:id="14"/>
+      <w:bookmarkEnd w:id="15"/>
     </w:p>
     <w:p>
       <w:pPr>
@@ -5936,7 +6022,7 @@
       <w:pPr>
         <w:pStyle w:val="2"/>
       </w:pPr>
-      <w:bookmarkStart w:id="15" w:name="_Toc36030914"/>
+      <w:bookmarkStart w:id="16" w:name="_Toc36051073"/>
       <w:r>
         <w:rPr>
           <w:rFonts w:hint="eastAsia"/>
@@ -5967,7 +6053,7 @@
         </w:rPr>
         <w:t>绑定</w:t>
       </w:r>
-      <w:bookmarkEnd w:id="15"/>
+      <w:bookmarkEnd w:id="16"/>
     </w:p>
     <w:p>
       <w:pPr>
@@ -5984,7 +6070,7 @@
       <w:pPr>
         <w:pStyle w:val="3"/>
       </w:pPr>
-      <w:bookmarkStart w:id="16" w:name="_Toc36030915"/>
+      <w:bookmarkStart w:id="17" w:name="_Toc36051074"/>
       <w:r>
         <w:rPr>
           <w:rFonts w:hint="eastAsia"/>
@@ -6000,7 +6086,7 @@
         </w:rPr>
         <w:t>绑定规则</w:t>
       </w:r>
-      <w:bookmarkEnd w:id="16"/>
+      <w:bookmarkEnd w:id="17"/>
     </w:p>
     <w:p>
       <w:pPr>
@@ -6017,7 +6103,7 @@
       <w:pPr>
         <w:pStyle w:val="3"/>
       </w:pPr>
-      <w:bookmarkStart w:id="17" w:name="_Toc36030916"/>
+      <w:bookmarkStart w:id="18" w:name="_Toc36051075"/>
       <w:r>
         <w:rPr>
           <w:rFonts w:hint="eastAsia"/>
@@ -6033,7 +6119,7 @@
         </w:rPr>
         <w:t>具体步骤</w:t>
       </w:r>
-      <w:bookmarkEnd w:id="17"/>
+      <w:bookmarkEnd w:id="18"/>
     </w:p>
     <w:p>
       <w:pPr>
@@ -6050,7 +6136,7 @@
       <w:pPr>
         <w:pStyle w:val="1"/>
       </w:pPr>
-      <w:bookmarkStart w:id="18" w:name="_Toc36030917"/>
+      <w:bookmarkStart w:id="19" w:name="_Toc36051076"/>
       <w:r>
         <w:rPr>
           <w:rFonts w:hint="eastAsia"/>
@@ -6067,13 +6153,13 @@
         </w:rPr>
         <w:t>打开并进行初始设置</w:t>
       </w:r>
-      <w:bookmarkEnd w:id="18"/>
+      <w:bookmarkEnd w:id="19"/>
     </w:p>
     <w:p>
       <w:pPr>
         <w:pStyle w:val="2"/>
       </w:pPr>
-      <w:bookmarkStart w:id="19" w:name="_Toc36030918"/>
+      <w:bookmarkStart w:id="20" w:name="_Toc36051077"/>
       <w:r>
         <w:rPr>
           <w:rFonts w:hint="eastAsia"/>
@@ -6095,7 +6181,7 @@
         </w:rPr>
         <w:t>并登录</w:t>
       </w:r>
-      <w:bookmarkEnd w:id="19"/>
+      <w:bookmarkEnd w:id="20"/>
     </w:p>
     <w:p>
       <w:pPr>
@@ -7236,7 +7322,7 @@
       <w:pPr>
         <w:pStyle w:val="2"/>
       </w:pPr>
-      <w:bookmarkStart w:id="20" w:name="_Toc36030919"/>
+      <w:bookmarkStart w:id="21" w:name="_Toc36051078"/>
       <w:r>
         <w:rPr>
           <w:rFonts w:hint="eastAsia"/>
@@ -7258,7 +7344,7 @@
         </w:rPr>
         <w:t>主窗口菜单栏</w:t>
       </w:r>
-      <w:bookmarkEnd w:id="20"/>
+      <w:bookmarkEnd w:id="21"/>
     </w:p>
     <w:p>
       <w:pPr>
@@ -7319,7 +7405,7 @@
       <w:pPr>
         <w:pStyle w:val="2"/>
       </w:pPr>
-      <w:bookmarkStart w:id="21" w:name="_Toc36030920"/>
+      <w:bookmarkStart w:id="22" w:name="_Toc36051079"/>
       <w:r>
         <w:rPr>
           <w:rFonts w:hint="eastAsia"/>
@@ -7341,13 +7427,13 @@
         </w:rPr>
         <w:t>初始设置</w:t>
       </w:r>
-      <w:bookmarkEnd w:id="21"/>
+      <w:bookmarkEnd w:id="22"/>
     </w:p>
     <w:p>
       <w:pPr>
         <w:pStyle w:val="3"/>
       </w:pPr>
-      <w:bookmarkStart w:id="22" w:name="_Toc36030921"/>
+      <w:bookmarkStart w:id="23" w:name="_Toc36051080"/>
       <w:r>
         <w:rPr>
           <w:rFonts w:hint="eastAsia"/>
@@ -7369,7 +7455,7 @@
         </w:rPr>
         <w:t>字段设置</w:t>
       </w:r>
-      <w:bookmarkEnd w:id="22"/>
+      <w:bookmarkEnd w:id="23"/>
     </w:p>
     <w:p>
       <w:pPr>
@@ -8072,7 +8158,7 @@
       <w:pPr>
         <w:pStyle w:val="3"/>
       </w:pPr>
-      <w:bookmarkStart w:id="23" w:name="_Toc36030922"/>
+      <w:bookmarkStart w:id="24" w:name="_Toc36051081"/>
       <w:r>
         <w:rPr>
           <w:rFonts w:hint="eastAsia"/>
@@ -8094,7 +8180,7 @@
         </w:rPr>
         <w:t>参数设置</w:t>
       </w:r>
-      <w:bookmarkEnd w:id="23"/>
+      <w:bookmarkEnd w:id="24"/>
     </w:p>
     <w:p>
       <w:pPr>
@@ -8378,7 +8464,7 @@
       <w:pPr>
         <w:pStyle w:val="1"/>
       </w:pPr>
-      <w:bookmarkStart w:id="24" w:name="_Toc36030923"/>
+      <w:bookmarkStart w:id="25" w:name="_Toc36051082"/>
       <w:r>
         <w:rPr>
           <w:rFonts w:hint="eastAsia"/>
@@ -8394,13 +8480,13 @@
         </w:rPr>
         <w:t>批次管理</w:t>
       </w:r>
-      <w:bookmarkEnd w:id="24"/>
+      <w:bookmarkEnd w:id="25"/>
     </w:p>
     <w:p>
       <w:pPr>
         <w:pStyle w:val="2"/>
       </w:pPr>
-      <w:bookmarkStart w:id="25" w:name="_Toc36030924"/>
+      <w:bookmarkStart w:id="26" w:name="_Toc36051083"/>
       <w:r>
         <w:rPr>
           <w:rFonts w:hint="eastAsia"/>
@@ -8416,13 +8502,13 @@
         </w:rPr>
         <w:t>本地实时批次</w:t>
       </w:r>
-      <w:bookmarkEnd w:id="25"/>
+      <w:bookmarkEnd w:id="26"/>
     </w:p>
     <w:p>
       <w:pPr>
         <w:pStyle w:val="3"/>
       </w:pPr>
-      <w:bookmarkStart w:id="26" w:name="_Toc36030925"/>
+      <w:bookmarkStart w:id="27" w:name="_Toc36051084"/>
       <w:r>
         <w:rPr>
           <w:rFonts w:hint="eastAsia"/>
@@ -8438,7 +8524,7 @@
         </w:rPr>
         <w:t>新建实时批次</w:t>
       </w:r>
-      <w:bookmarkEnd w:id="26"/>
+      <w:bookmarkEnd w:id="27"/>
     </w:p>
     <w:p>
       <w:pPr>
@@ -9107,7 +9193,7 @@
       <w:pPr>
         <w:pStyle w:val="3"/>
       </w:pPr>
-      <w:bookmarkStart w:id="27" w:name="_Toc36030926"/>
+      <w:bookmarkStart w:id="28" w:name="_Toc36051085"/>
       <w:r>
         <w:rPr>
           <w:rFonts w:hint="eastAsia"/>
@@ -9123,7 +9209,7 @@
         </w:rPr>
         <w:t>删除实时批次</w:t>
       </w:r>
-      <w:bookmarkEnd w:id="27"/>
+      <w:bookmarkEnd w:id="28"/>
     </w:p>
     <w:p>
       <w:pPr>
@@ -9344,7 +9430,7 @@
       <w:pPr>
         <w:pStyle w:val="3"/>
       </w:pPr>
-      <w:bookmarkStart w:id="28" w:name="_Toc36030927"/>
+      <w:bookmarkStart w:id="29" w:name="_Toc36051086"/>
       <w:r>
         <w:rPr>
           <w:rFonts w:hint="eastAsia"/>
@@ -9360,7 +9446,7 @@
         </w:rPr>
         <w:t>实时批次操作</w:t>
       </w:r>
-      <w:bookmarkEnd w:id="28"/>
+      <w:bookmarkEnd w:id="29"/>
     </w:p>
     <w:p>
       <w:pPr>
@@ -9537,6 +9623,7 @@
       <w:pPr>
         <w:pStyle w:val="3"/>
       </w:pPr>
+      <w:bookmarkStart w:id="30" w:name="_Toc36051087"/>
       <w:r>
         <w:rPr>
           <w:rFonts w:hint="eastAsia"/>
@@ -9556,13 +9643,11 @@
         </w:rPr>
         <w:t>继续启动</w:t>
       </w:r>
+      <w:bookmarkEnd w:id="30"/>
     </w:p>
     <w:p>
       <w:pPr>
         <w:ind w:firstLine="440"/>
-        <w:rPr>
-          <w:rFonts w:hint="eastAsia"/>
-        </w:rPr>
       </w:pPr>
       <w:r>
         <w:rPr>
@@ -9687,8 +9772,6 @@
         </w:rPr>
         <w:t>！</w:t>
       </w:r>
-      <w:bookmarkStart w:id="29" w:name="_GoBack"/>
-      <w:bookmarkEnd w:id="29"/>
     </w:p>
     <w:p>
       <w:pPr>
@@ -9740,9 +9823,6 @@
       <w:pPr>
         <w:ind w:firstLineChars="0" w:firstLine="0"/>
         <w:jc w:val="center"/>
-        <w:rPr>
-          <w:rFonts w:hint="eastAsia"/>
-        </w:rPr>
       </w:pPr>
       <w:r>
         <w:rPr>
@@ -9826,17 +9906,9 @@
     </w:p>
     <w:p>
       <w:pPr>
-        <w:ind w:firstLineChars="0" w:firstLine="0"/>
-        <w:rPr>
-          <w:rFonts w:hint="eastAsia"/>
-        </w:rPr>
-      </w:pPr>
-    </w:p>
-    <w:p>
-      <w:pPr>
         <w:pStyle w:val="2"/>
       </w:pPr>
-      <w:bookmarkStart w:id="30" w:name="_Toc36030928"/>
+      <w:bookmarkStart w:id="31" w:name="_Toc36051088"/>
       <w:r>
         <w:rPr>
           <w:rFonts w:hint="eastAsia"/>
@@ -9853,13 +9925,13 @@
         </w:rPr>
         <w:t>历史批次</w:t>
       </w:r>
-      <w:bookmarkEnd w:id="30"/>
+      <w:bookmarkEnd w:id="31"/>
     </w:p>
     <w:p>
       <w:pPr>
         <w:pStyle w:val="3"/>
       </w:pPr>
-      <w:bookmarkStart w:id="31" w:name="_Toc36030929"/>
+      <w:bookmarkStart w:id="32" w:name="_Toc36051089"/>
       <w:r>
         <w:rPr>
           <w:rFonts w:hint="eastAsia"/>
@@ -9875,7 +9947,7 @@
         </w:rPr>
         <w:t>加载历史批次</w:t>
       </w:r>
-      <w:bookmarkEnd w:id="31"/>
+      <w:bookmarkEnd w:id="32"/>
     </w:p>
     <w:p>
       <w:pPr>
@@ -10239,7 +10311,7 @@
       <w:pPr>
         <w:pStyle w:val="3"/>
       </w:pPr>
-      <w:bookmarkStart w:id="32" w:name="_Toc36030930"/>
+      <w:bookmarkStart w:id="33" w:name="_Toc36051090"/>
       <w:r>
         <w:rPr>
           <w:rFonts w:hint="eastAsia"/>
@@ -10255,7 +10327,7 @@
         </w:rPr>
         <w:t>关闭历史批次</w:t>
       </w:r>
-      <w:bookmarkEnd w:id="32"/>
+      <w:bookmarkEnd w:id="33"/>
     </w:p>
     <w:p>
       <w:pPr>
@@ -10418,7 +10490,7 @@
       <w:pPr>
         <w:pStyle w:val="1"/>
       </w:pPr>
-      <w:bookmarkStart w:id="33" w:name="_Toc36030931"/>
+      <w:bookmarkStart w:id="34" w:name="_Toc36051091"/>
       <w:r>
         <w:rPr>
           <w:rFonts w:hint="eastAsia"/>
@@ -10435,13 +10507,13 @@
         </w:rPr>
         <w:t>数据窗口</w:t>
       </w:r>
-      <w:bookmarkEnd w:id="33"/>
+      <w:bookmarkEnd w:id="34"/>
     </w:p>
     <w:p>
       <w:pPr>
         <w:pStyle w:val="2"/>
       </w:pPr>
-      <w:bookmarkStart w:id="34" w:name="_Toc36030932"/>
+      <w:bookmarkStart w:id="35" w:name="_Toc36051092"/>
       <w:r>
         <w:rPr>
           <w:rFonts w:hint="eastAsia"/>
@@ -10457,7 +10529,7 @@
         </w:rPr>
         <w:t>设备状态</w:t>
       </w:r>
-      <w:bookmarkEnd w:id="34"/>
+      <w:bookmarkEnd w:id="35"/>
       <w:r>
         <w:t xml:space="preserve"> </w:t>
       </w:r>
@@ -10477,7 +10549,7 @@
       <w:pPr>
         <w:pStyle w:val="3"/>
       </w:pPr>
-      <w:bookmarkStart w:id="35" w:name="_Toc36030933"/>
+      <w:bookmarkStart w:id="36" w:name="_Toc36051093"/>
       <w:r>
         <w:rPr>
           <w:rFonts w:hint="eastAsia"/>
@@ -10493,7 +10565,7 @@
         </w:rPr>
         <w:t>实时设备状态</w:t>
       </w:r>
-      <w:bookmarkEnd w:id="35"/>
+      <w:bookmarkEnd w:id="36"/>
     </w:p>
     <w:p>
       <w:pPr>
@@ -10862,7 +10934,7 @@
       <w:pPr>
         <w:pStyle w:val="3"/>
       </w:pPr>
-      <w:bookmarkStart w:id="36" w:name="_Toc36030934"/>
+      <w:bookmarkStart w:id="37" w:name="_Toc36051094"/>
       <w:r>
         <w:rPr>
           <w:rFonts w:hint="eastAsia"/>
@@ -10878,7 +10950,7 @@
         </w:rPr>
         <w:t>远程设备状态</w:t>
       </w:r>
-      <w:bookmarkEnd w:id="36"/>
+      <w:bookmarkEnd w:id="37"/>
     </w:p>
     <w:p>
       <w:pPr>
@@ -11374,7 +11446,7 @@
       <w:pPr>
         <w:pStyle w:val="2"/>
       </w:pPr>
-      <w:bookmarkStart w:id="37" w:name="_Toc36030935"/>
+      <w:bookmarkStart w:id="38" w:name="_Toc36051095"/>
       <w:r>
         <w:rPr>
           <w:rFonts w:hint="eastAsia"/>
@@ -11390,7 +11462,7 @@
         </w:rPr>
         <w:t>本地批次</w:t>
       </w:r>
-      <w:bookmarkEnd w:id="37"/>
+      <w:bookmarkEnd w:id="38"/>
     </w:p>
     <w:p>
       <w:pPr>
@@ -11443,7 +11515,7 @@
       <w:pPr>
         <w:pStyle w:val="3"/>
       </w:pPr>
-      <w:bookmarkStart w:id="38" w:name="_Toc36030936"/>
+      <w:bookmarkStart w:id="39" w:name="_Toc36051096"/>
       <w:r>
         <w:rPr>
           <w:rFonts w:hint="eastAsia"/>
@@ -11459,7 +11531,7 @@
         </w:rPr>
         <w:t>实时数据</w:t>
       </w:r>
-      <w:bookmarkEnd w:id="38"/>
+      <w:bookmarkEnd w:id="39"/>
     </w:p>
     <w:p>
       <w:pPr>
@@ -11911,7 +11983,7 @@
       <w:pPr>
         <w:pStyle w:val="3"/>
       </w:pPr>
-      <w:bookmarkStart w:id="39" w:name="_Toc36030937"/>
+      <w:bookmarkStart w:id="40" w:name="_Toc36051097"/>
       <w:r>
         <w:rPr>
           <w:rFonts w:hint="eastAsia"/>
@@ -11933,7 +12005,7 @@
         </w:rPr>
         <w:t>离线数据</w:t>
       </w:r>
-      <w:bookmarkEnd w:id="39"/>
+      <w:bookmarkEnd w:id="40"/>
     </w:p>
     <w:p>
       <w:pPr>
@@ -12359,7 +12431,7 @@
       <w:pPr>
         <w:pStyle w:val="2"/>
       </w:pPr>
-      <w:bookmarkStart w:id="40" w:name="_Toc36030938"/>
+      <w:bookmarkStart w:id="41" w:name="_Toc36051098"/>
       <w:r>
         <w:rPr>
           <w:rFonts w:hint="eastAsia"/>
@@ -12375,7 +12447,7 @@
         </w:rPr>
         <w:t>远程批次</w:t>
       </w:r>
-      <w:bookmarkEnd w:id="40"/>
+      <w:bookmarkEnd w:id="41"/>
     </w:p>
     <w:p>
       <w:pPr>
@@ -12404,7 +12476,7 @@
       <w:pPr>
         <w:pStyle w:val="3"/>
       </w:pPr>
-      <w:bookmarkStart w:id="41" w:name="_Toc36030939"/>
+      <w:bookmarkStart w:id="42" w:name="_Toc36051099"/>
       <w:r>
         <w:rPr>
           <w:rFonts w:hint="eastAsia"/>
@@ -12417,7 +12489,7 @@
         </w:rPr>
         <w:t>远程实时数据</w:t>
       </w:r>
-      <w:bookmarkEnd w:id="41"/>
+      <w:bookmarkEnd w:id="42"/>
     </w:p>
     <w:p>
       <w:pPr>
@@ -12605,7 +12677,7 @@
       <w:pPr>
         <w:pStyle w:val="3"/>
       </w:pPr>
-      <w:bookmarkStart w:id="42" w:name="_Toc36030940"/>
+      <w:bookmarkStart w:id="43" w:name="_Toc36051100"/>
       <w:r>
         <w:rPr>
           <w:rFonts w:hint="eastAsia"/>
@@ -12618,7 +12690,7 @@
         </w:rPr>
         <w:t>远程离线数据</w:t>
       </w:r>
-      <w:bookmarkEnd w:id="42"/>
+      <w:bookmarkEnd w:id="43"/>
     </w:p>
     <w:p>
       <w:pPr>
@@ -12736,7 +12808,7 @@
       <w:pPr>
         <w:pStyle w:val="2"/>
       </w:pPr>
-      <w:bookmarkStart w:id="43" w:name="_Toc36030941"/>
+      <w:bookmarkStart w:id="44" w:name="_Toc36051101"/>
       <w:r>
         <w:rPr>
           <w:rFonts w:hint="eastAsia"/>
@@ -12752,7 +12824,7 @@
         </w:rPr>
         <w:t>历史批次</w:t>
       </w:r>
-      <w:bookmarkEnd w:id="43"/>
+      <w:bookmarkEnd w:id="44"/>
     </w:p>
     <w:p>
       <w:pPr>
@@ -12781,7 +12853,7 @@
       <w:pPr>
         <w:pStyle w:val="3"/>
       </w:pPr>
-      <w:bookmarkStart w:id="44" w:name="_Toc36030942"/>
+      <w:bookmarkStart w:id="45" w:name="_Toc36051102"/>
       <w:r>
         <w:rPr>
           <w:rFonts w:hint="eastAsia"/>
@@ -12794,7 +12866,7 @@
         </w:rPr>
         <w:t>历史实时数据</w:t>
       </w:r>
-      <w:bookmarkEnd w:id="44"/>
+      <w:bookmarkEnd w:id="45"/>
     </w:p>
     <w:p>
       <w:pPr>
@@ -12900,7 +12972,7 @@
       <w:pPr>
         <w:pStyle w:val="3"/>
       </w:pPr>
-      <w:bookmarkStart w:id="45" w:name="_Toc36030943"/>
+      <w:bookmarkStart w:id="46" w:name="_Toc36051103"/>
       <w:r>
         <w:rPr>
           <w:rFonts w:hint="eastAsia"/>
@@ -12913,7 +12985,7 @@
         </w:rPr>
         <w:t>历史离线数据</w:t>
       </w:r>
-      <w:bookmarkEnd w:id="45"/>
+      <w:bookmarkEnd w:id="46"/>
     </w:p>
     <w:p>
       <w:pPr>
@@ -13200,7 +13272,7 @@
       <w:pPr>
         <w:pStyle w:val="2"/>
       </w:pPr>
-      <w:bookmarkStart w:id="46" w:name="_Toc36030944"/>
+      <w:bookmarkStart w:id="47" w:name="_Toc36051104"/>
       <w:r>
         <w:rPr>
           <w:rFonts w:hint="eastAsia"/>
@@ -13219,7 +13291,7 @@
         </w:rPr>
         <w:t>曲线图</w:t>
       </w:r>
-      <w:bookmarkEnd w:id="46"/>
+      <w:bookmarkEnd w:id="47"/>
     </w:p>
     <w:p>
       <w:pPr>
@@ -13236,7 +13308,7 @@
       <w:pPr>
         <w:pStyle w:val="3"/>
       </w:pPr>
-      <w:bookmarkStart w:id="47" w:name="_Toc36030945"/>
+      <w:bookmarkStart w:id="48" w:name="_Toc36051105"/>
       <w:r>
         <w:t xml:space="preserve">5.5.1 </w:t>
       </w:r>
@@ -13246,7 +13318,7 @@
         </w:rPr>
         <w:t>打开并新建一个曲线图</w:t>
       </w:r>
-      <w:bookmarkEnd w:id="47"/>
+      <w:bookmarkEnd w:id="48"/>
     </w:p>
     <w:p>
       <w:pPr>
@@ -13325,7 +13397,14 @@
         <w:rPr>
           <w:rFonts w:hint="eastAsia"/>
         </w:rPr>
-        <w:t>），以本地批次为例，我们点开本地批次，勾选上在线参数的温度和</w:t>
+        <w:t>），以本地批次为例，我们点开本地批次，勾选上在线参数</w:t>
+      </w:r>
+      <w:r>
+        <w:rPr>
+          <w:rFonts w:hint="eastAsia"/>
+        </w:rPr>
+        <w:lastRenderedPageBreak/>
+        <w:t>的温度和</w:t>
       </w:r>
       <w:r>
         <w:rPr>
@@ -13379,14 +13458,7 @@
         <w:rPr>
           <w:rFonts w:hint="eastAsia"/>
         </w:rPr>
-        <w:t>），</w:t>
-      </w:r>
-      <w:r>
-        <w:rPr>
-          <w:rFonts w:hint="eastAsia"/>
-        </w:rPr>
-        <w:lastRenderedPageBreak/>
-        <w:t>点击【确定】，曲线图就如图</w:t>
+        <w:t>），点击【确定】，曲线图就如图</w:t>
       </w:r>
       <w:r>
         <w:rPr>
@@ -13887,7 +13959,7 @@
           <w:tab w:val="left" w:pos="3155"/>
         </w:tabs>
       </w:pPr>
-      <w:bookmarkStart w:id="48" w:name="_Toc36030946"/>
+      <w:bookmarkStart w:id="49" w:name="_Toc36051106"/>
       <w:r>
         <w:rPr>
           <w:rFonts w:hint="eastAsia"/>
@@ -13903,7 +13975,7 @@
         </w:rPr>
         <w:t>曲线图功能介绍</w:t>
       </w:r>
-      <w:bookmarkEnd w:id="48"/>
+      <w:bookmarkEnd w:id="49"/>
       <w:r>
         <w:tab/>
       </w:r>
@@ -15310,7 +15382,7 @@
       <w:pPr>
         <w:pStyle w:val="2"/>
       </w:pPr>
-      <w:bookmarkStart w:id="49" w:name="_Toc36030947"/>
+      <w:bookmarkStart w:id="50" w:name="_Toc36051107"/>
       <w:r>
         <w:rPr>
           <w:rFonts w:hint="eastAsia"/>
@@ -15330,7 +15402,7 @@
         </w:rPr>
         <w:t>事件管理</w:t>
       </w:r>
-      <w:bookmarkEnd w:id="49"/>
+      <w:bookmarkEnd w:id="50"/>
     </w:p>
     <w:p>
       <w:pPr>
@@ -15579,7 +15651,7 @@
       <w:pPr>
         <w:pStyle w:val="3"/>
       </w:pPr>
-      <w:bookmarkStart w:id="50" w:name="_Toc36030948"/>
+      <w:bookmarkStart w:id="51" w:name="_Toc36051108"/>
       <w:r>
         <w:lastRenderedPageBreak/>
         <w:t xml:space="preserve">5.6.1 </w:t>
@@ -15590,7 +15662,7 @@
         </w:rPr>
         <w:t>本地实时批次</w:t>
       </w:r>
-      <w:bookmarkEnd w:id="50"/>
+      <w:bookmarkEnd w:id="51"/>
     </w:p>
     <w:p>
       <w:pPr>
@@ -16161,7 +16233,7 @@
       <w:pPr>
         <w:pStyle w:val="3"/>
       </w:pPr>
-      <w:bookmarkStart w:id="51" w:name="_Toc36030949"/>
+      <w:bookmarkStart w:id="52" w:name="_Toc36051109"/>
       <w:r>
         <w:t xml:space="preserve">5.6.2 </w:t>
       </w:r>
@@ -16171,7 +16243,7 @@
         </w:rPr>
         <w:t>历史批次</w:t>
       </w:r>
-      <w:bookmarkEnd w:id="51"/>
+      <w:bookmarkEnd w:id="52"/>
     </w:p>
     <w:p>
       <w:pPr>
@@ -16206,7 +16278,7 @@
       <w:pPr>
         <w:pStyle w:val="3"/>
       </w:pPr>
-      <w:bookmarkStart w:id="52" w:name="_Toc36030950"/>
+      <w:bookmarkStart w:id="53" w:name="_Toc36051110"/>
       <w:r>
         <w:rPr>
           <w:rStyle w:val="30"/>
@@ -16223,7 +16295,7 @@
         </w:rPr>
         <w:t>远程实时批次</w:t>
       </w:r>
-      <w:bookmarkEnd w:id="52"/>
+      <w:bookmarkEnd w:id="53"/>
     </w:p>
     <w:p>
       <w:pPr>
@@ -16333,6 +16405,7 @@
         <w:docPartUnique/>
       </w:docPartObj>
     </w:sdtPr>
+    <w:sdtEndPr/>
     <w:sdtContent>
       <w:p>
         <w:pPr>
@@ -16354,7 +16427,7 @@
             <w:noProof/>
             <w:lang w:val="zh-CN"/>
           </w:rPr>
-          <w:t>16</w:t>
+          <w:t>1</w:t>
         </w:r>
         <w:r>
           <w:fldChar w:fldCharType="end"/>
@@ -17995,7 +18068,7 @@
 </file>
 
 <file path=customXml/itemProps2.xml><?xml version="1.0" encoding="utf-8"?>
-<ds:datastoreItem xmlns:ds="http://schemas.openxmlformats.org/officeDocument/2006/customXml" ds:itemID="{2AE5E4E5-111A-4EEE-B248-75F1F334DC99}">
+<ds:datastoreItem xmlns:ds="http://schemas.openxmlformats.org/officeDocument/2006/customXml" ds:itemID="{83D2A7E4-E891-4F30-A63A-A5A6CDAE7922}">
   <ds:schemaRefs>
     <ds:schemaRef ds:uri="http://schemas.openxmlformats.org/officeDocument/2006/bibliography"/>
   </ds:schemaRefs>

</xml_diff>